<commit_message>
With latest updates from LMU
</commit_message>
<xml_diff>
--- a/Sysreq/SRS Missile Warning System LMU.docx
+++ b/Sysreq/SRS Missile Warning System LMU.docx
@@ -2573,6 +2573,8 @@
           <w:lang w:val="en-GB" w:eastAsia="en-GB"/>
         </w:rPr>
       </w:pPr>
+      <w:bookmarkStart w:id="4" w:name="OLE_LINK1"/>
+      <w:bookmarkStart w:id="5" w:name="OLE_LINK2"/>
       <w:r>
         <w:rPr>
           <w:rFonts w:ascii="Arial" w:hAnsi="Arial" w:cs="Arial"/>
@@ -2595,6 +2597,8 @@
         <w:t>document and shall describe any security or privacy considerations associated with its use.</w:t>
       </w:r>
     </w:p>
+    <w:bookmarkEnd w:id="4"/>
+    <w:bookmarkEnd w:id="5"/>
     <w:p>
       <w:pPr>
         <w:rPr>
@@ -2609,14 +2613,14 @@
           <w:lang w:val="en-GB"/>
         </w:rPr>
       </w:pPr>
-      <w:bookmarkStart w:id="4" w:name="_Toc272677645"/>
+      <w:bookmarkStart w:id="6" w:name="_Toc272677645"/>
       <w:r>
         <w:rPr>
           <w:lang w:val="en-GB"/>
         </w:rPr>
         <w:t>Referenced documents</w:t>
       </w:r>
-      <w:bookmarkEnd w:id="4"/>
+      <w:bookmarkEnd w:id="6"/>
     </w:p>
     <w:p>
       <w:pPr>
@@ -2875,14 +2879,14 @@
           <w:lang w:val="en-GB"/>
         </w:rPr>
       </w:pPr>
-      <w:bookmarkStart w:id="5" w:name="_Toc272677646"/>
+      <w:bookmarkStart w:id="7" w:name="_Toc272677646"/>
       <w:r>
         <w:rPr>
           <w:lang w:val="en-GB"/>
         </w:rPr>
         <w:t>Requirements</w:t>
       </w:r>
-      <w:bookmarkEnd w:id="5"/>
+      <w:bookmarkEnd w:id="7"/>
     </w:p>
     <w:p>
       <w:pPr>
@@ -3009,14 +3013,14 @@
           <w:lang w:val="en-GB"/>
         </w:rPr>
       </w:pPr>
-      <w:bookmarkStart w:id="6" w:name="_Toc272677647"/>
+      <w:bookmarkStart w:id="8" w:name="_Toc272677647"/>
       <w:r>
         <w:rPr>
           <w:lang w:val="en-GB"/>
         </w:rPr>
         <w:t>States and modes</w:t>
       </w:r>
-      <w:bookmarkEnd w:id="6"/>
+      <w:bookmarkEnd w:id="8"/>
     </w:p>
     <w:p>
       <w:pPr>
@@ -3061,7 +3065,7 @@
         <w:rPr>
           <w:lang w:val="en-GB"/>
         </w:rPr>
-        <w:t xml:space="preserve"> 12 in TBD) it will react according to the mode.</w:t>
+        <w:t xml:space="preserve"> 12 in TBD) it will react according to the mode. But for security reasons there shall also be a “plane on ground” mode, where firing of chaffs and flares are disabled.</w:t>
       </w:r>
     </w:p>
     <w:p>
@@ -3087,6 +3091,22 @@
           <w:lang w:val="en-GB"/>
         </w:rPr>
       </w:pPr>
+    </w:p>
+    <w:p>
+      <w:pPr>
+        <w:jc w:val="center"/>
+        <w:rPr>
+          <w:lang w:val="en-GB"/>
+        </w:rPr>
+      </w:pPr>
+      <w:r>
+        <w:object w:dxaOrig="7047" w:dyaOrig="5177">
+          <v:shape id="_x0000_i1026" type="#_x0000_t75" style="width:352.5pt;height:258.75pt" o:ole="">
+            <v:imagedata r:id="rId6" o:title=""/>
+          </v:shape>
+          <o:OLEObject Type="Embed" ProgID="Visio.Drawing.11" ShapeID="_x0000_i1026" DrawAspect="Content" ObjectID="_1346440830" r:id="rId7"/>
+        </w:object>
+      </w:r>
     </w:p>
     <w:p>
       <w:pPr>
@@ -3316,14 +3336,14 @@
           <w:lang w:val="en-GB"/>
         </w:rPr>
       </w:pPr>
-      <w:bookmarkStart w:id="7" w:name="_Toc272677648"/>
+      <w:bookmarkStart w:id="9" w:name="_Toc272677648"/>
       <w:r>
         <w:rPr>
           <w:lang w:val="en-GB"/>
         </w:rPr>
         <w:t>Functional requirements</w:t>
       </w:r>
-      <w:bookmarkEnd w:id="7"/>
+      <w:bookmarkEnd w:id="9"/>
     </w:p>
     <w:p>
       <w:pPr>
@@ -3336,14 +3356,14 @@
           <w:lang w:val="en-GB"/>
         </w:rPr>
       </w:pPr>
-      <w:bookmarkStart w:id="8" w:name="_Toc272677649"/>
+      <w:bookmarkStart w:id="10" w:name="_Toc272677649"/>
       <w:r>
         <w:rPr>
           <w:lang w:val="en-GB"/>
         </w:rPr>
         <w:t>External interfaces</w:t>
       </w:r>
-      <w:bookmarkEnd w:id="8"/>
+      <w:bookmarkEnd w:id="10"/>
     </w:p>
     <w:p>
       <w:pPr>
@@ -3356,7 +3376,7 @@
           <w:lang w:val="en-GB"/>
         </w:rPr>
       </w:pPr>
-      <w:bookmarkStart w:id="9" w:name="_Toc272677650"/>
+      <w:bookmarkStart w:id="11" w:name="_Toc272677650"/>
       <w:r>
         <w:rPr>
           <w:lang w:val="en-GB"/>
@@ -3375,7 +3395,7 @@
         </w:rPr>
         <w:t>nterfaces</w:t>
       </w:r>
-      <w:bookmarkEnd w:id="9"/>
+      <w:bookmarkEnd w:id="11"/>
       <w:r>
         <w:rPr>
           <w:lang w:val="en-GB"/>
@@ -3394,14 +3414,14 @@
           <w:lang w:val="en-GB"/>
         </w:rPr>
       </w:pPr>
-      <w:bookmarkStart w:id="10" w:name="_Toc272677651"/>
+      <w:bookmarkStart w:id="12" w:name="_Toc272677651"/>
       <w:r>
         <w:rPr>
           <w:lang w:val="en-GB"/>
         </w:rPr>
         <w:t>Design constraints</w:t>
       </w:r>
-      <w:bookmarkEnd w:id="10"/>
+      <w:bookmarkEnd w:id="12"/>
     </w:p>
     <w:p>
       <w:pPr>
@@ -3417,14 +3437,14 @@
           <w:lang w:val="en-GB"/>
         </w:rPr>
       </w:pPr>
-      <w:bookmarkStart w:id="11" w:name="_Toc272677652"/>
+      <w:bookmarkStart w:id="13" w:name="_Toc272677652"/>
       <w:r>
         <w:rPr>
           <w:lang w:val="en-GB"/>
         </w:rPr>
         <w:t>Requirement traceability</w:t>
       </w:r>
-      <w:bookmarkEnd w:id="11"/>
+      <w:bookmarkEnd w:id="13"/>
     </w:p>
     <w:p>
       <w:pPr>

</xml_diff>

<commit_message>
Updated with my comments on what to be where.
</commit_message>
<xml_diff>
--- a/Sysreq/SRS Missile Warning System LMU.docx
+++ b/Sysreq/SRS Missile Warning System LMU.docx
@@ -156,6 +156,7 @@
         <w:r>
           <w:rPr>
             <w:noProof/>
+            <w:webHidden/>
           </w:rPr>
         </w:r>
         <w:r>
@@ -245,6 +246,7 @@
         <w:r>
           <w:rPr>
             <w:noProof/>
+            <w:webHidden/>
           </w:rPr>
         </w:r>
         <w:r>
@@ -334,6 +336,7 @@
         <w:r>
           <w:rPr>
             <w:noProof/>
+            <w:webHidden/>
           </w:rPr>
         </w:r>
         <w:r>
@@ -423,6 +426,7 @@
         <w:r>
           <w:rPr>
             <w:noProof/>
+            <w:webHidden/>
           </w:rPr>
         </w:r>
         <w:r>
@@ -514,6 +518,7 @@
         <w:r>
           <w:rPr>
             <w:noProof/>
+            <w:webHidden/>
           </w:rPr>
         </w:r>
         <w:r>
@@ -605,6 +610,7 @@
         <w:r>
           <w:rPr>
             <w:noProof/>
+            <w:webHidden/>
           </w:rPr>
         </w:r>
         <w:r>
@@ -694,6 +700,7 @@
         <w:r>
           <w:rPr>
             <w:noProof/>
+            <w:webHidden/>
           </w:rPr>
         </w:r>
         <w:r>
@@ -783,6 +790,7 @@
         <w:r>
           <w:rPr>
             <w:noProof/>
+            <w:webHidden/>
           </w:rPr>
         </w:r>
         <w:r>
@@ -872,6 +880,7 @@
         <w:r>
           <w:rPr>
             <w:noProof/>
+            <w:webHidden/>
           </w:rPr>
         </w:r>
         <w:r>
@@ -961,6 +970,7 @@
         <w:r>
           <w:rPr>
             <w:noProof/>
+            <w:webHidden/>
           </w:rPr>
         </w:r>
         <w:r>
@@ -1050,6 +1060,7 @@
         <w:r>
           <w:rPr>
             <w:noProof/>
+            <w:webHidden/>
           </w:rPr>
         </w:r>
         <w:r>
@@ -1141,6 +1152,7 @@
         <w:r>
           <w:rPr>
             <w:noProof/>
+            <w:webHidden/>
           </w:rPr>
         </w:r>
         <w:r>
@@ -1232,6 +1244,7 @@
         <w:r>
           <w:rPr>
             <w:noProof/>
+            <w:webHidden/>
           </w:rPr>
         </w:r>
         <w:r>
@@ -1321,6 +1334,7 @@
         <w:r>
           <w:rPr>
             <w:noProof/>
+            <w:webHidden/>
           </w:rPr>
         </w:r>
         <w:r>
@@ -1410,6 +1424,7 @@
         <w:r>
           <w:rPr>
             <w:noProof/>
+            <w:webHidden/>
           </w:rPr>
         </w:r>
         <w:r>
@@ -1443,7 +1458,7 @@
           <w:tab w:val="right" w:leader="dot" w:pos="9628"/>
         </w:tabs>
         <w:rPr>
-          <w:rFonts w:ascii="Times New Roman" w:eastAsia="Times New Roman" w:hAnsi="Times New Roman"/>
+          <w:rFonts w:ascii="Times New Roman" w:hAnsi="Times New Roman"/>
           <w:noProof/>
           <w:sz w:val="24"/>
           <w:szCs w:val="24"/>
@@ -1461,7 +1476,7 @@
         </w:r>
         <w:r>
           <w:rPr>
-            <w:rFonts w:ascii="Times New Roman" w:eastAsia="Times New Roman" w:hAnsi="Times New Roman"/>
+            <w:rFonts w:ascii="Times New Roman" w:hAnsi="Times New Roman"/>
             <w:noProof/>
             <w:sz w:val="24"/>
             <w:szCs w:val="24"/>
@@ -1501,6 +1516,7 @@
         <w:r>
           <w:rPr>
             <w:noProof/>
+            <w:webHidden/>
           </w:rPr>
         </w:r>
         <w:r>
@@ -1590,6 +1606,7 @@
         <w:r>
           <w:rPr>
             <w:noProof/>
+            <w:webHidden/>
           </w:rPr>
         </w:r>
         <w:r>
@@ -1623,7 +1640,7 @@
           <w:tab w:val="right" w:leader="dot" w:pos="9628"/>
         </w:tabs>
         <w:rPr>
-          <w:rFonts w:ascii="Times New Roman" w:eastAsia="Times New Roman" w:hAnsi="Times New Roman"/>
+          <w:rFonts w:ascii="Times New Roman" w:hAnsi="Times New Roman"/>
           <w:noProof/>
           <w:sz w:val="24"/>
           <w:szCs w:val="24"/>
@@ -1641,7 +1658,7 @@
         </w:r>
         <w:r>
           <w:rPr>
-            <w:rFonts w:ascii="Times New Roman" w:eastAsia="Times New Roman" w:hAnsi="Times New Roman"/>
+            <w:rFonts w:ascii="Times New Roman" w:hAnsi="Times New Roman"/>
             <w:noProof/>
             <w:sz w:val="24"/>
             <w:szCs w:val="24"/>
@@ -1681,6 +1698,7 @@
         <w:r>
           <w:rPr>
             <w:noProof/>
+            <w:webHidden/>
           </w:rPr>
         </w:r>
         <w:r>
@@ -1714,7 +1732,7 @@
           <w:tab w:val="right" w:leader="dot" w:pos="9628"/>
         </w:tabs>
         <w:rPr>
-          <w:rFonts w:ascii="Times New Roman" w:eastAsia="Times New Roman" w:hAnsi="Times New Roman"/>
+          <w:rFonts w:ascii="Times New Roman" w:hAnsi="Times New Roman"/>
           <w:noProof/>
           <w:sz w:val="24"/>
           <w:szCs w:val="24"/>
@@ -1732,7 +1750,7 @@
         </w:r>
         <w:r>
           <w:rPr>
-            <w:rFonts w:ascii="Times New Roman" w:eastAsia="Times New Roman" w:hAnsi="Times New Roman"/>
+            <w:rFonts w:ascii="Times New Roman" w:hAnsi="Times New Roman"/>
             <w:noProof/>
             <w:sz w:val="24"/>
             <w:szCs w:val="24"/>
@@ -1772,6 +1790,7 @@
         <w:r>
           <w:rPr>
             <w:noProof/>
+            <w:webHidden/>
           </w:rPr>
         </w:r>
         <w:r>
@@ -1861,6 +1880,7 @@
         <w:r>
           <w:rPr>
             <w:noProof/>
+            <w:webHidden/>
           </w:rPr>
         </w:r>
         <w:r>
@@ -1950,6 +1970,7 @@
         <w:r>
           <w:rPr>
             <w:noProof/>
+            <w:webHidden/>
           </w:rPr>
         </w:r>
         <w:r>
@@ -2039,6 +2060,7 @@
         <w:r>
           <w:rPr>
             <w:noProof/>
+            <w:webHidden/>
           </w:rPr>
         </w:r>
         <w:r>
@@ -2128,6 +2150,7 @@
         <w:r>
           <w:rPr>
             <w:noProof/>
+            <w:webHidden/>
           </w:rPr>
         </w:r>
         <w:r>
@@ -2217,6 +2240,7 @@
         <w:r>
           <w:rPr>
             <w:noProof/>
+            <w:webHidden/>
           </w:rPr>
         </w:r>
         <w:r>
@@ -2306,6 +2330,7 @@
         <w:r>
           <w:rPr>
             <w:noProof/>
+            <w:webHidden/>
           </w:rPr>
         </w:r>
         <w:r>
@@ -2395,6 +2420,7 @@
         <w:r>
           <w:rPr>
             <w:noProof/>
+            <w:webHidden/>
           </w:rPr>
         </w:r>
         <w:r>
@@ -2428,7 +2454,7 @@
           <w:tab w:val="right" w:leader="dot" w:pos="9628"/>
         </w:tabs>
         <w:rPr>
-          <w:rFonts w:ascii="Times New Roman" w:eastAsia="Times New Roman" w:hAnsi="Times New Roman"/>
+          <w:rFonts w:ascii="Times New Roman" w:hAnsi="Times New Roman"/>
           <w:noProof/>
           <w:sz w:val="24"/>
           <w:szCs w:val="24"/>
@@ -2446,7 +2472,7 @@
         </w:r>
         <w:r>
           <w:rPr>
-            <w:rFonts w:ascii="Times New Roman" w:eastAsia="Times New Roman" w:hAnsi="Times New Roman"/>
+            <w:rFonts w:ascii="Times New Roman" w:hAnsi="Times New Roman"/>
             <w:noProof/>
             <w:sz w:val="24"/>
             <w:szCs w:val="24"/>
@@ -2486,6 +2512,7 @@
         <w:r>
           <w:rPr>
             <w:noProof/>
+            <w:webHidden/>
           </w:rPr>
         </w:r>
         <w:r>
@@ -2519,7 +2546,7 @@
           <w:tab w:val="right" w:leader="dot" w:pos="9628"/>
         </w:tabs>
         <w:rPr>
-          <w:rFonts w:ascii="Times New Roman" w:eastAsia="Times New Roman" w:hAnsi="Times New Roman"/>
+          <w:rFonts w:ascii="Times New Roman" w:hAnsi="Times New Roman"/>
           <w:noProof/>
           <w:sz w:val="24"/>
           <w:szCs w:val="24"/>
@@ -2537,7 +2564,7 @@
         </w:r>
         <w:r>
           <w:rPr>
-            <w:rFonts w:ascii="Times New Roman" w:eastAsia="Times New Roman" w:hAnsi="Times New Roman"/>
+            <w:rFonts w:ascii="Times New Roman" w:hAnsi="Times New Roman"/>
             <w:noProof/>
             <w:sz w:val="24"/>
             <w:szCs w:val="24"/>
@@ -2577,6 +2604,7 @@
         <w:r>
           <w:rPr>
             <w:noProof/>
+            <w:webHidden/>
           </w:rPr>
         </w:r>
         <w:r>
@@ -2610,7 +2638,7 @@
           <w:tab w:val="right" w:leader="dot" w:pos="9628"/>
         </w:tabs>
         <w:rPr>
-          <w:rFonts w:ascii="Times New Roman" w:eastAsia="Times New Roman" w:hAnsi="Times New Roman"/>
+          <w:rFonts w:ascii="Times New Roman" w:hAnsi="Times New Roman"/>
           <w:noProof/>
           <w:sz w:val="24"/>
           <w:szCs w:val="24"/>
@@ -2628,7 +2656,7 @@
         </w:r>
         <w:r>
           <w:rPr>
-            <w:rFonts w:ascii="Times New Roman" w:eastAsia="Times New Roman" w:hAnsi="Times New Roman"/>
+            <w:rFonts w:ascii="Times New Roman" w:hAnsi="Times New Roman"/>
             <w:noProof/>
             <w:sz w:val="24"/>
             <w:szCs w:val="24"/>
@@ -2668,6 +2696,7 @@
         <w:r>
           <w:rPr>
             <w:noProof/>
+            <w:webHidden/>
           </w:rPr>
         </w:r>
         <w:r>
@@ -2701,7 +2730,7 @@
           <w:tab w:val="right" w:leader="dot" w:pos="9628"/>
         </w:tabs>
         <w:rPr>
-          <w:rFonts w:ascii="Times New Roman" w:eastAsia="Times New Roman" w:hAnsi="Times New Roman"/>
+          <w:rFonts w:ascii="Times New Roman" w:hAnsi="Times New Roman"/>
           <w:noProof/>
           <w:sz w:val="24"/>
           <w:szCs w:val="24"/>
@@ -2719,7 +2748,7 @@
         </w:r>
         <w:r>
           <w:rPr>
-            <w:rFonts w:ascii="Times New Roman" w:eastAsia="Times New Roman" w:hAnsi="Times New Roman"/>
+            <w:rFonts w:ascii="Times New Roman" w:hAnsi="Times New Roman"/>
             <w:noProof/>
             <w:sz w:val="24"/>
             <w:szCs w:val="24"/>
@@ -2759,6 +2788,7 @@
         <w:r>
           <w:rPr>
             <w:noProof/>
+            <w:webHidden/>
           </w:rPr>
         </w:r>
         <w:r>
@@ -2848,6 +2878,7 @@
         <w:r>
           <w:rPr>
             <w:noProof/>
+            <w:webHidden/>
           </w:rPr>
         </w:r>
         <w:r>
@@ -2937,6 +2968,7 @@
         <w:r>
           <w:rPr>
             <w:noProof/>
+            <w:webHidden/>
           </w:rPr>
         </w:r>
         <w:r>
@@ -3026,6 +3058,7 @@
         <w:r>
           <w:rPr>
             <w:noProof/>
+            <w:webHidden/>
           </w:rPr>
         </w:r>
         <w:r>
@@ -3115,6 +3148,7 @@
         <w:r>
           <w:rPr>
             <w:noProof/>
+            <w:webHidden/>
           </w:rPr>
         </w:r>
         <w:r>
@@ -3204,6 +3238,7 @@
         <w:r>
           <w:rPr>
             <w:noProof/>
+            <w:webHidden/>
           </w:rPr>
         </w:r>
         <w:r>
@@ -3293,6 +3328,7 @@
         <w:r>
           <w:rPr>
             <w:noProof/>
+            <w:webHidden/>
           </w:rPr>
         </w:r>
         <w:r>
@@ -3382,6 +3418,7 @@
         <w:r>
           <w:rPr>
             <w:noProof/>
+            <w:webHidden/>
           </w:rPr>
         </w:r>
         <w:r>
@@ -3471,6 +3508,7 @@
         <w:r>
           <w:rPr>
             <w:noProof/>
+            <w:webHidden/>
           </w:rPr>
         </w:r>
         <w:r>
@@ -3562,6 +3600,7 @@
         <w:r>
           <w:rPr>
             <w:noProof/>
+            <w:webHidden/>
           </w:rPr>
         </w:r>
         <w:r>
@@ -3653,6 +3692,7 @@
         <w:r>
           <w:rPr>
             <w:noProof/>
+            <w:webHidden/>
           </w:rPr>
         </w:r>
         <w:r>
@@ -3744,6 +3784,7 @@
         <w:r>
           <w:rPr>
             <w:noProof/>
+            <w:webHidden/>
           </w:rPr>
         </w:r>
         <w:r>
@@ -3835,6 +3876,7 @@
         <w:r>
           <w:rPr>
             <w:noProof/>
+            <w:webHidden/>
           </w:rPr>
         </w:r>
         <w:r>
@@ -5735,293 +5777,6 @@
     </w:p>
     <w:p>
       <w:pPr>
-        <w:rPr>
-          <w:lang w:val="en-GB"/>
-        </w:rPr>
-      </w:pPr>
-      <w:r>
-        <w:rPr>
-          <w:lang w:val="en-GB"/>
-        </w:rPr>
-        <w:t>The system shall be able to work in 2 different states:</w:t>
-      </w:r>
-    </w:p>
-    <w:p>
-      <w:pPr>
-        <w:numPr>
-          <w:ilvl w:val="0"/>
-          <w:numId w:val="5"/>
-        </w:numPr>
-        <w:rPr>
-          <w:lang w:val="en-GB"/>
-        </w:rPr>
-      </w:pPr>
-      <w:r>
-        <w:rPr>
-          <w:lang w:val="en-GB"/>
-        </w:rPr>
-        <w:t>Armed: In this state the system is able to react on information from the MWS system and depending on which mode it is set to by the pilot (Manuel, Semi automatic or automatic from UR 12 in TBD) it will react according to the mode. But for security reasons there shall also be a “plane on ground” mode, where firing of chaffs and flares are disabled.</w:t>
-      </w:r>
-    </w:p>
-    <w:p>
-      <w:pPr>
-        <w:numPr>
-          <w:ilvl w:val="0"/>
-          <w:numId w:val="5"/>
-        </w:numPr>
-        <w:rPr>
-          <w:lang w:val="en-GB"/>
-        </w:rPr>
-      </w:pPr>
-      <w:r>
-        <w:rPr>
-          <w:lang w:val="en-GB"/>
-        </w:rPr>
-        <w:t>Disarmed: in this state it shall be impossible to fire flares or chaffs even though the MWS system of any reason gives a warning against missile attack. In this state shall it also be possible to update SW in the MWS and run different tests to make sure every part of the system report normal conditions or some information about things that are not correct.</w:t>
-      </w:r>
-    </w:p>
-    <w:p>
-      <w:pPr>
-        <w:rPr>
-          <w:lang w:val="en-GB"/>
-        </w:rPr>
-      </w:pPr>
-    </w:p>
-    <w:p>
-      <w:pPr>
-        <w:jc w:val="center"/>
-        <w:rPr>
-          <w:lang w:val="en-GB"/>
-        </w:rPr>
-      </w:pPr>
-      <w:r>
-        <w:object w:dxaOrig="7047" w:dyaOrig="5177">
-          <v:shape id="_x0000_i1026" type="#_x0000_t75" style="width:352.5pt;height:258.75pt" o:ole="">
-            <v:imagedata r:id="rId6" o:title=""/>
-          </v:shape>
-          <o:OLEObject Type="Embed" ProgID="Visio.Drawing.11" ShapeID="_x0000_i1026" DrawAspect="Content" ObjectID="_1346615410" r:id="rId7"/>
-        </w:object>
-      </w:r>
-    </w:p>
-    <w:p>
-      <w:pPr>
-        <w:rPr>
-          <w:lang w:val="en-GB"/>
-        </w:rPr>
-      </w:pPr>
-      <w:r>
-        <w:rPr>
-          <w:lang w:val="en-GB"/>
-        </w:rPr>
-        <w:t xml:space="preserve"> </w:t>
-      </w:r>
-    </w:p>
-    <w:p>
-      <w:pPr>
-        <w:autoSpaceDE w:val="0"/>
-        <w:autoSpaceDN w:val="0"/>
-        <w:adjustRightInd w:val="0"/>
-        <w:spacing w:after="0" w:line="240" w:lineRule="auto"/>
-        <w:rPr>
-          <w:rFonts w:ascii="Arial" w:hAnsi="Arial" w:cs="Arial"/>
-          <w:lang w:val="en-GB" w:eastAsia="en-GB"/>
-        </w:rPr>
-      </w:pPr>
-      <w:r>
-        <w:rPr>
-          <w:rFonts w:ascii="Arial" w:hAnsi="Arial" w:cs="Arial"/>
-          <w:lang w:val="en-GB" w:eastAsia="en-GB"/>
-        </w:rPr>
-        <w:t>Required states and modes. If the system is required to operate in more than one state</w:t>
-      </w:r>
-    </w:p>
-    <w:p>
-      <w:pPr>
-        <w:autoSpaceDE w:val="0"/>
-        <w:autoSpaceDN w:val="0"/>
-        <w:adjustRightInd w:val="0"/>
-        <w:spacing w:after="0" w:line="240" w:lineRule="auto"/>
-        <w:rPr>
-          <w:rFonts w:ascii="Arial" w:hAnsi="Arial" w:cs="Arial"/>
-          <w:lang w:val="en-GB" w:eastAsia="en-GB"/>
-        </w:rPr>
-      </w:pPr>
-      <w:r>
-        <w:rPr>
-          <w:rFonts w:ascii="Arial" w:hAnsi="Arial" w:cs="Arial"/>
-          <w:lang w:val="en-GB" w:eastAsia="en-GB"/>
-        </w:rPr>
-        <w:t>or mode having requirements distinct from other states or modes, this paragraph shall identify and</w:t>
-      </w:r>
-    </w:p>
-    <w:p>
-      <w:pPr>
-        <w:autoSpaceDE w:val="0"/>
-        <w:autoSpaceDN w:val="0"/>
-        <w:adjustRightInd w:val="0"/>
-        <w:spacing w:after="0" w:line="240" w:lineRule="auto"/>
-        <w:rPr>
-          <w:rFonts w:ascii="Arial" w:hAnsi="Arial" w:cs="Arial"/>
-          <w:lang w:val="en-GB" w:eastAsia="en-GB"/>
-        </w:rPr>
-      </w:pPr>
-      <w:r>
-        <w:rPr>
-          <w:rFonts w:ascii="Arial" w:hAnsi="Arial" w:cs="Arial"/>
-          <w:lang w:val="en-GB" w:eastAsia="en-GB"/>
-        </w:rPr>
-        <w:t>define each state and mode. Examples of states and modes include: idle, ready, active, postuse</w:t>
-      </w:r>
-    </w:p>
-    <w:p>
-      <w:pPr>
-        <w:autoSpaceDE w:val="0"/>
-        <w:autoSpaceDN w:val="0"/>
-        <w:adjustRightInd w:val="0"/>
-        <w:spacing w:after="0" w:line="240" w:lineRule="auto"/>
-        <w:rPr>
-          <w:rFonts w:ascii="Arial" w:hAnsi="Arial" w:cs="Arial"/>
-          <w:lang w:val="en-GB" w:eastAsia="en-GB"/>
-        </w:rPr>
-      </w:pPr>
-      <w:r>
-        <w:rPr>
-          <w:rFonts w:ascii="Arial" w:hAnsi="Arial" w:cs="Arial"/>
-          <w:lang w:val="en-GB" w:eastAsia="en-GB"/>
-        </w:rPr>
-        <w:t>analysis, training, degraded, emergency, backup, wartime, peacetime. The distinction</w:t>
-      </w:r>
-    </w:p>
-    <w:p>
-      <w:pPr>
-        <w:autoSpaceDE w:val="0"/>
-        <w:autoSpaceDN w:val="0"/>
-        <w:adjustRightInd w:val="0"/>
-        <w:spacing w:after="0" w:line="240" w:lineRule="auto"/>
-        <w:rPr>
-          <w:rFonts w:ascii="Arial" w:hAnsi="Arial" w:cs="Arial"/>
-          <w:lang w:val="en-GB" w:eastAsia="en-GB"/>
-        </w:rPr>
-      </w:pPr>
-      <w:r>
-        <w:rPr>
-          <w:rFonts w:ascii="Arial" w:hAnsi="Arial" w:cs="Arial"/>
-          <w:lang w:val="en-GB" w:eastAsia="en-GB"/>
-        </w:rPr>
-        <w:t>between states and modes is arbitrary. A system may be described in terms of states only,</w:t>
-      </w:r>
-    </w:p>
-    <w:p>
-      <w:pPr>
-        <w:autoSpaceDE w:val="0"/>
-        <w:autoSpaceDN w:val="0"/>
-        <w:adjustRightInd w:val="0"/>
-        <w:spacing w:after="0" w:line="240" w:lineRule="auto"/>
-        <w:rPr>
-          <w:rFonts w:ascii="Arial" w:hAnsi="Arial" w:cs="Arial"/>
-          <w:lang w:val="en-GB" w:eastAsia="en-GB"/>
-        </w:rPr>
-      </w:pPr>
-      <w:r>
-        <w:rPr>
-          <w:rFonts w:ascii="Arial" w:hAnsi="Arial" w:cs="Arial"/>
-          <w:lang w:val="en-GB" w:eastAsia="en-GB"/>
-        </w:rPr>
-        <w:t>modes only, states within modes, modes within states, or any other scheme that is useful. If no</w:t>
-      </w:r>
-    </w:p>
-    <w:p>
-      <w:pPr>
-        <w:autoSpaceDE w:val="0"/>
-        <w:autoSpaceDN w:val="0"/>
-        <w:adjustRightInd w:val="0"/>
-        <w:spacing w:after="0" w:line="240" w:lineRule="auto"/>
-        <w:rPr>
-          <w:rFonts w:ascii="Arial" w:hAnsi="Arial" w:cs="Arial"/>
-          <w:lang w:val="en-GB" w:eastAsia="en-GB"/>
-        </w:rPr>
-      </w:pPr>
-      <w:r>
-        <w:rPr>
-          <w:rFonts w:ascii="Arial" w:hAnsi="Arial" w:cs="Arial"/>
-          <w:lang w:val="en-GB" w:eastAsia="en-GB"/>
-        </w:rPr>
-        <w:t>states or modes are required, this paragraph shall so state, without the need to create artificial</w:t>
-      </w:r>
-    </w:p>
-    <w:p>
-      <w:pPr>
-        <w:autoSpaceDE w:val="0"/>
-        <w:autoSpaceDN w:val="0"/>
-        <w:adjustRightInd w:val="0"/>
-        <w:spacing w:after="0" w:line="240" w:lineRule="auto"/>
-        <w:rPr>
-          <w:rFonts w:ascii="Arial" w:hAnsi="Arial" w:cs="Arial"/>
-          <w:lang w:val="en-GB" w:eastAsia="en-GB"/>
-        </w:rPr>
-      </w:pPr>
-      <w:r>
-        <w:rPr>
-          <w:rFonts w:ascii="Arial" w:hAnsi="Arial" w:cs="Arial"/>
-          <w:lang w:val="en-GB" w:eastAsia="en-GB"/>
-        </w:rPr>
-        <w:t>distinctions. If states and/or modes are required, each requirement or group of requirements in</w:t>
-      </w:r>
-    </w:p>
-    <w:p>
-      <w:pPr>
-        <w:autoSpaceDE w:val="0"/>
-        <w:autoSpaceDN w:val="0"/>
-        <w:adjustRightInd w:val="0"/>
-        <w:spacing w:after="0" w:line="240" w:lineRule="auto"/>
-        <w:rPr>
-          <w:rFonts w:ascii="Arial" w:hAnsi="Arial" w:cs="Arial"/>
-          <w:lang w:val="en-GB" w:eastAsia="en-GB"/>
-        </w:rPr>
-      </w:pPr>
-      <w:r>
-        <w:rPr>
-          <w:rFonts w:ascii="Arial" w:hAnsi="Arial" w:cs="Arial"/>
-          <w:lang w:val="en-GB" w:eastAsia="en-GB"/>
-        </w:rPr>
-        <w:t>this specification shall be correlated to the states and modes. The correlation may be indicated</w:t>
-      </w:r>
-    </w:p>
-    <w:p>
-      <w:pPr>
-        <w:autoSpaceDE w:val="0"/>
-        <w:autoSpaceDN w:val="0"/>
-        <w:adjustRightInd w:val="0"/>
-        <w:spacing w:after="0" w:line="240" w:lineRule="auto"/>
-        <w:rPr>
-          <w:rFonts w:ascii="Arial" w:hAnsi="Arial" w:cs="Arial"/>
-          <w:lang w:val="en-GB" w:eastAsia="en-GB"/>
-        </w:rPr>
-      </w:pPr>
-      <w:r>
-        <w:rPr>
-          <w:rFonts w:ascii="Arial" w:hAnsi="Arial" w:cs="Arial"/>
-          <w:lang w:val="en-GB" w:eastAsia="en-GB"/>
-        </w:rPr>
-        <w:t>by a table or other method in this paragraph, in an appendix referenced from this paragraph, or</w:t>
-      </w:r>
-    </w:p>
-    <w:p>
-      <w:pPr>
-        <w:rPr>
-          <w:lang w:val="en-GB"/>
-        </w:rPr>
-      </w:pPr>
-      <w:r>
-        <w:rPr>
-          <w:rFonts w:ascii="Arial" w:hAnsi="Arial" w:cs="Arial"/>
-          <w:lang w:val="en-GB" w:eastAsia="en-GB"/>
-        </w:rPr>
-        <w:t>by annotation of the requirements in the paragraphs where they appear.</w:t>
-      </w:r>
-    </w:p>
-    <w:p>
-      <w:pPr>
         <w:pStyle w:val="Heading2"/>
       </w:pPr>
       <w:bookmarkStart w:id="9" w:name="_Toc272873305"/>
@@ -6559,21 +6314,111 @@
     </w:p>
     <w:p>
       <w:pPr>
-        <w:autoSpaceDE w:val="0"/>
-        <w:autoSpaceDN w:val="0"/>
-        <w:adjustRightInd w:val="0"/>
-        <w:spacing w:after="0" w:line="240" w:lineRule="auto"/>
-        <w:rPr>
-          <w:rFonts w:ascii="Arial" w:hAnsi="Arial" w:cs="Arial"/>
-          <w:lang w:val="en-GB" w:eastAsia="en-GB"/>
-        </w:rPr>
-      </w:pPr>
-      <w:r>
-        <w:rPr>
-          <w:rFonts w:ascii="Arial" w:hAnsi="Arial" w:cs="Arial"/>
-          <w:lang w:val="en-GB" w:eastAsia="en-GB"/>
-        </w:rPr>
-        <w:t>If the system is required to operate in more than one state</w:t>
+        <w:rPr>
+          <w:lang w:val="en-GB"/>
+        </w:rPr>
+      </w:pPr>
+    </w:p>
+    <w:p>
+      <w:pPr>
+        <w:rPr>
+          <w:lang w:val="en-GB"/>
+        </w:rPr>
+      </w:pPr>
+      <w:r>
+        <w:rPr>
+          <w:lang w:val="en-GB"/>
+        </w:rPr>
+        <w:t>The system shall be able to work in 2 different states:</w:t>
+      </w:r>
+    </w:p>
+    <w:p>
+      <w:pPr>
+        <w:numPr>
+          <w:ilvl w:val="0"/>
+          <w:numId w:val="5"/>
+        </w:numPr>
+        <w:rPr>
+          <w:lang w:val="en-GB"/>
+        </w:rPr>
+      </w:pPr>
+      <w:r>
+        <w:rPr>
+          <w:lang w:val="en-GB"/>
+        </w:rPr>
+        <w:t>Armed: In this state the system is able to react on information from the MWS system and depending on which mode it is set to by the pilot (Manuel, Semi automatic or automatic from UR 12 in TBD) it will react according to the mode. But for security reasons there shall also be a “plane on ground” mode, where firing of chaffs and flares are disabled.</w:t>
+      </w:r>
+    </w:p>
+    <w:p>
+      <w:pPr>
+        <w:numPr>
+          <w:ilvl w:val="0"/>
+          <w:numId w:val="5"/>
+        </w:numPr>
+        <w:rPr>
+          <w:lang w:val="en-GB"/>
+        </w:rPr>
+      </w:pPr>
+      <w:r>
+        <w:rPr>
+          <w:lang w:val="en-GB"/>
+        </w:rPr>
+        <w:t>Disarmed: in this state it shall be impossible to fire flares or chaffs even though the MWS system of any reason gives a warning against missile attack. In this state shall it also be possible to update SW in the MWS and run different tests to make sure every part of the system report normal conditions or some information about things that are not correct.</w:t>
+      </w:r>
+    </w:p>
+    <w:p>
+      <w:pPr>
+        <w:rPr>
+          <w:lang w:val="en-GB"/>
+        </w:rPr>
+      </w:pPr>
+    </w:p>
+    <w:p>
+      <w:pPr>
+        <w:jc w:val="center"/>
+        <w:rPr>
+          <w:lang w:val="en-GB"/>
+        </w:rPr>
+      </w:pPr>
+      <w:r>
+        <w:object w:dxaOrig="7047" w:dyaOrig="5177">
+          <v:shape id="_x0000_i1026" type="#_x0000_t75" style="width:352.5pt;height:258.75pt" o:ole="">
+            <v:imagedata r:id="rId6" o:title=""/>
+          </v:shape>
+          <o:OLEObject Type="Embed" ProgID="Visio.Drawing.11" ShapeID="_x0000_i1026" DrawAspect="Content" ObjectID="_1346661321" r:id="rId7"/>
+        </w:object>
+      </w:r>
+    </w:p>
+    <w:p>
+      <w:pPr>
+        <w:rPr>
+          <w:lang w:val="en-GB"/>
+        </w:rPr>
+      </w:pPr>
+      <w:r>
+        <w:rPr>
+          <w:lang w:val="en-GB"/>
+        </w:rPr>
+        <w:t xml:space="preserve"> </w:t>
+      </w:r>
+    </w:p>
+    <w:p>
+      <w:pPr>
+        <w:autoSpaceDE w:val="0"/>
+        <w:autoSpaceDN w:val="0"/>
+        <w:adjustRightInd w:val="0"/>
+        <w:spacing w:after="0" w:line="240" w:lineRule="auto"/>
+        <w:rPr>
+          <w:rFonts w:ascii="Arial" w:hAnsi="Arial" w:cs="Arial"/>
+          <w:lang w:val="en-GB" w:eastAsia="en-GB"/>
+        </w:rPr>
+      </w:pPr>
+      <w:r>
+        <w:rPr>
+          <w:rFonts w:ascii="Arial" w:hAnsi="Arial" w:cs="Arial"/>
+          <w:lang w:val="en-GB" w:eastAsia="en-GB"/>
+        </w:rPr>
+        <w:t>Required states and modes. If the system is required to operate in more than one state</w:t>
       </w:r>
     </w:p>
     <w:p>
@@ -6749,13 +6594,8 @@
     </w:p>
     <w:p>
       <w:pPr>
-        <w:autoSpaceDE w:val="0"/>
-        <w:autoSpaceDN w:val="0"/>
-        <w:adjustRightInd w:val="0"/>
-        <w:spacing w:after="0" w:line="240" w:lineRule="auto"/>
-        <w:rPr>
-          <w:rFonts w:ascii="Arial" w:hAnsi="Arial" w:cs="Arial"/>
-          <w:lang w:val="en-GB" w:eastAsia="en-GB"/>
+        <w:rPr>
+          <w:lang w:val="en-GB"/>
         </w:rPr>
       </w:pPr>
       <w:r>
@@ -6768,6 +6608,25 @@
     </w:p>
     <w:p>
       <w:pPr>
+        <w:rPr>
+          <w:lang w:val="en-GB"/>
+        </w:rPr>
+      </w:pPr>
+    </w:p>
+    <w:p>
+      <w:pPr>
+        <w:autoSpaceDE w:val="0"/>
+        <w:autoSpaceDN w:val="0"/>
+        <w:adjustRightInd w:val="0"/>
+        <w:spacing w:after="0" w:line="240" w:lineRule="auto"/>
+        <w:rPr>
+          <w:rFonts w:ascii="Arial" w:hAnsi="Arial" w:cs="Arial"/>
+          <w:lang w:val="en-GB" w:eastAsia="en-GB"/>
+        </w:rPr>
+      </w:pPr>
+    </w:p>
+    <w:p>
+      <w:pPr>
         <w:pStyle w:val="Heading2"/>
       </w:pPr>
       <w:bookmarkStart w:id="16" w:name="_Toc272873312"/>
@@ -6866,29 +6725,6 @@
           <w:lang w:val="en-GB" w:eastAsia="en-GB"/>
         </w:rPr>
       </w:pPr>
-      <w:r>
-        <w:rPr>
-          <w:rFonts w:ascii="Arial" w:hAnsi="Arial" w:cs="Arial"/>
-          <w:lang w:val="en-GB" w:eastAsia="en-GB"/>
-        </w:rPr>
-        <w:t xml:space="preserve">System/Subsystem Specification (SSS) </w:t>
-      </w:r>
-      <w:r>
-        <w:rPr>
-          <w:rFonts w:ascii="Arial" w:hAnsi="Arial" w:cs="Arial"/>
-          <w:sz w:val="18"/>
-          <w:szCs w:val="18"/>
-          <w:lang w:val="en-GB" w:eastAsia="en-GB"/>
-        </w:rPr>
-        <w:t xml:space="preserve">(PDF version) </w:t>
-      </w:r>
-      <w:r>
-        <w:rPr>
-          <w:rFonts w:ascii="Arial" w:hAnsi="Arial" w:cs="Arial"/>
-          <w:lang w:val="en-GB" w:eastAsia="en-GB"/>
-        </w:rPr>
-        <w:t>DI-IPSC-81431</w:t>
-      </w:r>
     </w:p>
     <w:p>
       <w:pPr>
@@ -6918,6 +6754,207 @@
     </w:p>
     <w:p>
       <w:pPr>
+        <w:rPr>
+          <w:highlight w:val="yellow"/>
+        </w:rPr>
+      </w:pPr>
+      <w:r>
+        <w:rPr>
+          <w:highlight w:val="yellow"/>
+        </w:rPr>
+        <w:t>Beskriver blot lige nogle tanker om struktur</w:t>
+      </w:r>
+    </w:p>
+    <w:p>
+      <w:pPr>
+        <w:ind w:firstLine="720"/>
+        <w:rPr>
+          <w:highlight w:val="yellow"/>
+        </w:rPr>
+      </w:pPr>
+      <w:r>
+        <w:rPr>
+          <w:highlight w:val="yellow"/>
+        </w:rPr>
+        <w:t>POD</w:t>
+      </w:r>
+    </w:p>
+    <w:p>
+      <w:pPr>
+        <w:numPr>
+          <w:ilvl w:val="0"/>
+          <w:numId w:val="5"/>
+        </w:numPr>
+        <w:rPr>
+          <w:highlight w:val="yellow"/>
+        </w:rPr>
+      </w:pPr>
+      <w:r>
+        <w:rPr>
+          <w:highlight w:val="yellow"/>
+        </w:rPr>
+        <w:t>Dispensing</w:t>
+      </w:r>
+    </w:p>
+    <w:p>
+      <w:pPr>
+        <w:numPr>
+          <w:ilvl w:val="1"/>
+          <w:numId w:val="5"/>
+        </w:numPr>
+        <w:rPr>
+          <w:highlight w:val="yellow"/>
+        </w:rPr>
+      </w:pPr>
+      <w:r>
+        <w:rPr>
+          <w:highlight w:val="yellow"/>
+        </w:rPr>
+        <w:t>Dispense forward, sideways and downwars</w:t>
+      </w:r>
+    </w:p>
+    <w:p>
+      <w:pPr>
+        <w:numPr>
+          <w:ilvl w:val="1"/>
+          <w:numId w:val="5"/>
+        </w:numPr>
+        <w:rPr>
+          <w:highlight w:val="yellow"/>
+        </w:rPr>
+      </w:pPr>
+      <w:r>
+        <w:rPr>
+          <w:highlight w:val="yellow"/>
+        </w:rPr>
+        <w:t>Hardware safety interlock</w:t>
+      </w:r>
+    </w:p>
+    <w:p>
+      <w:pPr>
+        <w:numPr>
+          <w:ilvl w:val="1"/>
+          <w:numId w:val="5"/>
+        </w:numPr>
+        <w:rPr>
+          <w:highlight w:val="yellow"/>
+        </w:rPr>
+      </w:pPr>
+      <w:r>
+        <w:rPr>
+          <w:highlight w:val="yellow"/>
+        </w:rPr>
+        <w:t>osv</w:t>
+      </w:r>
+    </w:p>
+    <w:p>
+      <w:pPr>
+        <w:numPr>
+          <w:ilvl w:val="0"/>
+          <w:numId w:val="5"/>
+        </w:numPr>
+        <w:rPr>
+          <w:highlight w:val="yellow"/>
+        </w:rPr>
+      </w:pPr>
+      <w:r>
+        <w:rPr>
+          <w:highlight w:val="yellow"/>
+        </w:rPr>
+        <w:t>Optimal coverage</w:t>
+      </w:r>
+    </w:p>
+    <w:p>
+      <w:pPr>
+        <w:numPr>
+          <w:ilvl w:val="0"/>
+          <w:numId w:val="5"/>
+        </w:numPr>
+        <w:rPr>
+          <w:highlight w:val="yellow"/>
+        </w:rPr>
+      </w:pPr>
+    </w:p>
+    <w:p>
+      <w:pPr>
+        <w:rPr>
+          <w:highlight w:val="yellow"/>
+        </w:rPr>
+      </w:pPr>
+    </w:p>
+    <w:p>
+      <w:pPr>
+        <w:ind w:firstLine="720"/>
+        <w:rPr>
+          <w:highlight w:val="yellow"/>
+        </w:rPr>
+      </w:pPr>
+      <w:r>
+        <w:rPr>
+          <w:highlight w:val="yellow"/>
+        </w:rPr>
+        <w:t>Cockpit Control Unit</w:t>
+      </w:r>
+    </w:p>
+    <w:p>
+      <w:pPr>
+        <w:numPr>
+          <w:ilvl w:val="0"/>
+          <w:numId w:val="5"/>
+        </w:numPr>
+        <w:rPr>
+          <w:highlight w:val="yellow"/>
+          <w:lang w:val="en-GB"/>
+        </w:rPr>
+      </w:pPr>
+      <w:r>
+        <w:rPr>
+          <w:highlight w:val="yellow"/>
+          <w:lang w:val="en-GB"/>
+        </w:rPr>
+        <w:t>Control Power for dispensing system and MWS</w:t>
+      </w:r>
+    </w:p>
+    <w:p>
+      <w:pPr>
+        <w:numPr>
+          <w:ilvl w:val="0"/>
+          <w:numId w:val="5"/>
+        </w:numPr>
+        <w:rPr>
+          <w:highlight w:val="yellow"/>
+          <w:lang w:val="en-GB"/>
+        </w:rPr>
+      </w:pPr>
+      <w:r>
+        <w:rPr>
+          <w:highlight w:val="yellow"/>
+          <w:lang w:val="en-GB"/>
+        </w:rPr>
+        <w:t>Interface Aircraft intercom to provide audio cues and warnings.</w:t>
+      </w:r>
+    </w:p>
+    <w:p>
+      <w:pPr>
+        <w:numPr>
+          <w:ilvl w:val="0"/>
+          <w:numId w:val="5"/>
+        </w:numPr>
+        <w:rPr>
+          <w:highlight w:val="yellow"/>
+          <w:lang w:val="en-GB"/>
+        </w:rPr>
+      </w:pPr>
+    </w:p>
+    <w:p>
+      <w:pPr>
+        <w:rPr>
+          <w:lang w:val="en-GB"/>
+        </w:rPr>
+      </w:pPr>
+    </w:p>
+    <w:p>
+      <w:pPr>
         <w:autoSpaceDE w:val="0"/>
         <w:autoSpaceDN w:val="0"/>
         <w:adjustRightInd w:val="0"/>
@@ -7260,6 +7297,74 @@
       </w:r>
     </w:p>
     <w:p>
+      <w:r>
+        <w:rPr>
+          <w:highlight w:val="yellow"/>
+        </w:rPr>
+        <w:t xml:space="preserve">Oversigtstegning der viser </w:t>
+      </w:r>
+      <w:r>
+        <w:rPr>
+          <w:highlight w:val="yellow"/>
+        </w:rPr>
+        <w:t xml:space="preserve">de forskellige </w:t>
+      </w:r>
+      <w:r>
+        <w:rPr>
+          <w:highlight w:val="yellow"/>
+        </w:rPr>
+        <w:t>interface</w:t>
+      </w:r>
+      <w:r>
+        <w:rPr>
+          <w:highlight w:val="yellow"/>
+        </w:rPr>
+        <w:t>s mellem Cockpit Control Unit</w:t>
+      </w:r>
+      <w:r>
+        <w:rPr>
+          <w:highlight w:val="yellow"/>
+        </w:rPr>
+        <w:t xml:space="preserve"> </w:t>
+      </w:r>
+      <w:r>
+        <w:rPr>
+          <w:highlight w:val="yellow"/>
+        </w:rPr>
+        <w:t>og</w:t>
+      </w:r>
+      <w:r>
+        <w:rPr>
+          <w:highlight w:val="yellow"/>
+        </w:rPr>
+        <w:t xml:space="preserve"> AMC </w:t>
+      </w:r>
+      <w:r>
+        <w:rPr>
+          <w:highlight w:val="yellow"/>
+        </w:rPr>
+        <w:t>samt</w:t>
+      </w:r>
+      <w:r>
+        <w:rPr>
+          <w:highlight w:val="yellow"/>
+        </w:rPr>
+        <w:t xml:space="preserve"> Intercom</w:t>
+      </w:r>
+      <w:r>
+        <w:rPr>
+          <w:highlight w:val="yellow"/>
+        </w:rPr>
+        <w:t>. Skal interface i vingen mellem pod og kabler fra CCU’en beskrives her eller under interne interfaces??</w:t>
+      </w:r>
+      <w:r>
+        <w:rPr>
+          <w:highlight w:val="yellow"/>
+        </w:rPr>
+        <w:t>.</w:t>
+      </w:r>
+    </w:p>
+    <w:p>
       <w:pPr>
         <w:autoSpaceDE w:val="0"/>
         <w:autoSpaceDN w:val="0"/>
@@ -7439,6 +7544,39 @@
     </w:p>
     <w:p>
       <w:pPr>
+        <w:rPr>
+          <w:highlight w:val="yellow"/>
+        </w:rPr>
+      </w:pPr>
+      <w:r>
+        <w:rPr>
+          <w:highlight w:val="yellow"/>
+        </w:rPr>
+        <w:t xml:space="preserve">3.3.2 </w:t>
+      </w:r>
+      <w:r>
+        <w:rPr>
+          <w:highlight w:val="yellow"/>
+        </w:rPr>
+        <w:t>Beskrivelse af og krav til interface mellem CCU og AMC.</w:t>
+      </w:r>
+    </w:p>
+    <w:p>
+      <w:r>
+        <w:rPr>
+          <w:highlight w:val="yellow"/>
+        </w:rPr>
+        <w:t xml:space="preserve">3.3.3 </w:t>
+      </w:r>
+      <w:r>
+        <w:rPr>
+          <w:highlight w:val="yellow"/>
+        </w:rPr>
+        <w:t>Beskrivelse af og krav til interface mellem CCU og Intercom.</w:t>
+      </w:r>
+    </w:p>
+    <w:p>
+      <w:pPr>
         <w:autoSpaceDE w:val="0"/>
         <w:autoSpaceDN w:val="0"/>
         <w:adjustRightInd w:val="0"/>
@@ -7657,29 +7795,6 @@
           <w:lang w:val="en-GB" w:eastAsia="en-GB"/>
         </w:rPr>
       </w:pPr>
-      <w:r>
-        <w:rPr>
-          <w:rFonts w:ascii="Arial" w:hAnsi="Arial" w:cs="Arial"/>
-          <w:lang w:val="en-GB" w:eastAsia="en-GB"/>
-        </w:rPr>
-        <w:t xml:space="preserve">System/Subsystem Specification (SSS) </w:t>
-      </w:r>
-      <w:r>
-        <w:rPr>
-          <w:rFonts w:ascii="Arial" w:hAnsi="Arial" w:cs="Arial"/>
-          <w:sz w:val="18"/>
-          <w:szCs w:val="18"/>
-          <w:lang w:val="en-GB" w:eastAsia="en-GB"/>
-        </w:rPr>
-        <w:t xml:space="preserve">(PDF version) </w:t>
-      </w:r>
-      <w:r>
-        <w:rPr>
-          <w:rFonts w:ascii="Arial" w:hAnsi="Arial" w:cs="Arial"/>
-          <w:lang w:val="en-GB" w:eastAsia="en-GB"/>
-        </w:rPr>
-        <w:t>DI-IPSC-81431</w:t>
-      </w:r>
     </w:p>
     <w:p>
       <w:pPr>
@@ -8395,29 +8510,6 @@
           <w:lang w:val="en-GB" w:eastAsia="en-GB"/>
         </w:rPr>
       </w:pPr>
-      <w:r>
-        <w:rPr>
-          <w:rFonts w:ascii="Arial" w:hAnsi="Arial" w:cs="Arial"/>
-          <w:lang w:val="en-GB" w:eastAsia="en-GB"/>
-        </w:rPr>
-        <w:t xml:space="preserve">System/Subsystem Specification (SSS) </w:t>
-      </w:r>
-      <w:r>
-        <w:rPr>
-          <w:rFonts w:ascii="Arial" w:hAnsi="Arial" w:cs="Arial"/>
-          <w:sz w:val="18"/>
-          <w:szCs w:val="18"/>
-          <w:lang w:val="en-GB" w:eastAsia="en-GB"/>
-        </w:rPr>
-        <w:t xml:space="preserve">(PDF version) </w:t>
-      </w:r>
-      <w:r>
-        <w:rPr>
-          <w:rFonts w:ascii="Arial" w:hAnsi="Arial" w:cs="Arial"/>
-          <w:lang w:val="en-GB" w:eastAsia="en-GB"/>
-        </w:rPr>
-        <w:t>DI-IPSC-81431</w:t>
-      </w:r>
     </w:p>
     <w:p>
       <w:pPr>
@@ -8813,6 +8905,26 @@
       </w:r>
     </w:p>
     <w:p>
+      <w:r>
+        <w:rPr>
+          <w:highlight w:val="yellow"/>
+        </w:rPr>
+        <w:t>Oversigttegning der viser interfaces mellem CCU og MWS/ECU</w:t>
+      </w:r>
+      <w:r>
+        <w:rPr>
+          <w:highlight w:val="yellow"/>
+        </w:rPr>
+        <w:t>, samt CCU og DSS’er</w:t>
+      </w:r>
+      <w:r>
+        <w:rPr>
+          <w:highlight w:val="yellow"/>
+        </w:rPr>
+        <w:t>.</w:t>
+      </w:r>
+    </w:p>
+    <w:p>
       <w:pPr>
         <w:autoSpaceDE w:val="0"/>
         <w:autoSpaceDN w:val="0"/>
@@ -8922,6 +9034,35 @@
     </w:p>
     <w:p>
       <w:pPr>
+        <w:rPr>
+          <w:highlight w:val="yellow"/>
+          <w:lang w:val="en-GB"/>
+        </w:rPr>
+      </w:pPr>
+      <w:r>
+        <w:rPr>
+          <w:highlight w:val="yellow"/>
+          <w:lang w:val="en-GB"/>
+        </w:rPr>
+        <w:t>Interface CCU og MWS/ECU.</w:t>
+      </w:r>
+    </w:p>
+    <w:p>
+      <w:pPr>
+        <w:rPr>
+          <w:lang w:val="en-GB"/>
+        </w:rPr>
+      </w:pPr>
+      <w:r>
+        <w:rPr>
+          <w:highlight w:val="yellow"/>
+          <w:lang w:val="en-GB"/>
+        </w:rPr>
+        <w:t>Interface CCU og DSS’er.</w:t>
+      </w:r>
+    </w:p>
+    <w:p>
+      <w:pPr>
         <w:autoSpaceDE w:val="0"/>
         <w:autoSpaceDN w:val="0"/>
         <w:adjustRightInd w:val="0"/>
@@ -9049,6 +9190,20 @@
     </w:p>
     <w:p>
       <w:pPr>
+        <w:rPr>
+          <w:lang w:val="en-GB"/>
+        </w:rPr>
+      </w:pPr>
+      <w:r>
+        <w:rPr>
+          <w:highlight w:val="yellow"/>
+          <w:lang w:val="en-GB"/>
+        </w:rPr>
+        <w:t>Ikke relevant for os</w:t>
+      </w:r>
+    </w:p>
+    <w:p>
+      <w:pPr>
         <w:autoSpaceDE w:val="0"/>
         <w:autoSpaceDN w:val="0"/>
         <w:adjustRightInd w:val="0"/>
@@ -9153,29 +9308,6 @@
           <w:lang w:val="en-GB" w:eastAsia="en-GB"/>
         </w:rPr>
       </w:pPr>
-      <w:r>
-        <w:rPr>
-          <w:rFonts w:ascii="Arial" w:hAnsi="Arial" w:cs="Arial"/>
-          <w:lang w:val="en-GB" w:eastAsia="en-GB"/>
-        </w:rPr>
-        <w:t xml:space="preserve">System/Subsystem Specification (SSS) </w:t>
-      </w:r>
-      <w:r>
-        <w:rPr>
-          <w:rFonts w:ascii="Arial" w:hAnsi="Arial" w:cs="Arial"/>
-          <w:sz w:val="18"/>
-          <w:szCs w:val="18"/>
-          <w:lang w:val="en-GB" w:eastAsia="en-GB"/>
-        </w:rPr>
-        <w:t xml:space="preserve">(PDF version) </w:t>
-      </w:r>
-      <w:r>
-        <w:rPr>
-          <w:rFonts w:ascii="Arial" w:hAnsi="Arial" w:cs="Arial"/>
-          <w:lang w:val="en-GB" w:eastAsia="en-GB"/>
-        </w:rPr>
-        <w:t>DI-IPSC-81431</w:t>
-      </w:r>
     </w:p>
     <w:p>
       <w:pPr>
@@ -9191,6 +9323,14 @@
       </w:r>
     </w:p>
     <w:p>
+      <w:r>
+        <w:rPr>
+          <w:highlight w:val="yellow"/>
+        </w:rPr>
+        <w:t>Vi har ikke fået sådanne krav fra Terma.</w:t>
+      </w:r>
+    </w:p>
+    <w:p>
       <w:pPr>
         <w:autoSpaceDE w:val="0"/>
         <w:autoSpaceDN w:val="0"/>
@@ -9356,6 +9496,14 @@
       </w:r>
     </w:p>
     <w:p>
+      <w:r>
+        <w:rPr>
+          <w:highlight w:val="yellow"/>
+        </w:rPr>
+        <w:t>Krav og beskrivelse af zeroize signal/mulighed.</w:t>
+      </w:r>
+    </w:p>
+    <w:p>
       <w:pPr>
         <w:autoSpaceDE w:val="0"/>
         <w:autoSpaceDN w:val="0"/>
@@ -9503,6 +9651,35 @@
     </w:p>
     <w:p>
       <w:pPr>
+        <w:rPr>
+          <w:highlight w:val="yellow"/>
+          <w:lang w:val="en-GB"/>
+        </w:rPr>
+      </w:pPr>
+      <w:r>
+        <w:rPr>
+          <w:highlight w:val="yellow"/>
+          <w:lang w:val="en-GB"/>
+        </w:rPr>
+        <w:t>Temperatur</w:t>
+      </w:r>
+    </w:p>
+    <w:p>
+      <w:pPr>
+        <w:rPr>
+          <w:lang w:val="en-GB"/>
+        </w:rPr>
+      </w:pPr>
+      <w:r>
+        <w:rPr>
+          <w:highlight w:val="yellow"/>
+          <w:lang w:val="en-GB"/>
+        </w:rPr>
+        <w:t>G-påvirkninger</w:t>
+      </w:r>
+    </w:p>
+    <w:p>
+      <w:pPr>
         <w:autoSpaceDE w:val="0"/>
         <w:autoSpaceDN w:val="0"/>
         <w:adjustRightInd w:val="0"/>
@@ -9631,7 +9808,37 @@
           <w:rFonts w:ascii="Arial" w:hAnsi="Arial" w:cs="Arial"/>
           <w:lang w:val="en-GB" w:eastAsia="en-GB"/>
         </w:rPr>
-        <w:t>rain, temperature, geographic location), the induced environment (motion, shock, noise,</w:t>
+        <w:t xml:space="preserve">rain, </w:t>
+      </w:r>
+      <w:r>
+        <w:rPr>
+          <w:rFonts w:ascii="Arial" w:hAnsi="Arial" w:cs="Arial"/>
+          <w:highlight w:val="yellow"/>
+          <w:lang w:val="en-GB" w:eastAsia="en-GB"/>
+        </w:rPr>
+        <w:t>temperature</w:t>
+      </w:r>
+      <w:r>
+        <w:rPr>
+          <w:rFonts w:ascii="Arial" w:hAnsi="Arial" w:cs="Arial"/>
+          <w:lang w:val="en-GB" w:eastAsia="en-GB"/>
+        </w:rPr>
+        <w:t>, geographic location), the induced environment (</w:t>
+      </w:r>
+      <w:r>
+        <w:rPr>
+          <w:rFonts w:ascii="Arial" w:hAnsi="Arial" w:cs="Arial"/>
+          <w:highlight w:val="yellow"/>
+          <w:lang w:val="en-GB" w:eastAsia="en-GB"/>
+        </w:rPr>
+        <w:t>motion, shock</w:t>
+      </w:r>
+      <w:r>
+        <w:rPr>
+          <w:rFonts w:ascii="Arial" w:hAnsi="Arial" w:cs="Arial"/>
+          <w:lang w:val="en-GB" w:eastAsia="en-GB"/>
+        </w:rPr>
+        <w:t>, noise,</w:t>
       </w:r>
     </w:p>
     <w:p>
@@ -10014,29 +10221,6 @@
           <w:lang w:val="en-GB" w:eastAsia="en-GB"/>
         </w:rPr>
       </w:pPr>
-      <w:r>
-        <w:rPr>
-          <w:rFonts w:ascii="Arial" w:hAnsi="Arial" w:cs="Arial"/>
-          <w:lang w:val="en-GB" w:eastAsia="en-GB"/>
-        </w:rPr>
-        <w:t xml:space="preserve">System/Subsystem Specification (SSS) </w:t>
-      </w:r>
-      <w:r>
-        <w:rPr>
-          <w:rFonts w:ascii="Arial" w:hAnsi="Arial" w:cs="Arial"/>
-          <w:sz w:val="18"/>
-          <w:szCs w:val="18"/>
-          <w:lang w:val="en-GB" w:eastAsia="en-GB"/>
-        </w:rPr>
-        <w:t xml:space="preserve">(PDF version) </w:t>
-      </w:r>
-      <w:r>
-        <w:rPr>
-          <w:rFonts w:ascii="Arial" w:hAnsi="Arial" w:cs="Arial"/>
-          <w:lang w:val="en-GB" w:eastAsia="en-GB"/>
-        </w:rPr>
-        <w:t>DI-IPSC-81431</w:t>
-      </w:r>
     </w:p>
     <w:p>
       <w:pPr>
@@ -10517,6 +10701,50 @@
     </w:p>
     <w:p>
       <w:pPr>
+        <w:rPr>
+          <w:highlight w:val="yellow"/>
+          <w:lang w:val="en-GB"/>
+        </w:rPr>
+      </w:pPr>
+      <w:r>
+        <w:rPr>
+          <w:highlight w:val="yellow"/>
+          <w:lang w:val="en-GB"/>
+        </w:rPr>
+        <w:t>Weight.</w:t>
+      </w:r>
+    </w:p>
+    <w:p>
+      <w:pPr>
+        <w:rPr>
+          <w:highlight w:val="yellow"/>
+          <w:lang w:val="en-GB"/>
+        </w:rPr>
+      </w:pPr>
+      <w:r>
+        <w:rPr>
+          <w:highlight w:val="yellow"/>
+          <w:lang w:val="en-GB"/>
+        </w:rPr>
+        <w:t>Mounting (Under left wing, T-hooks 13” osv.)</w:t>
+      </w:r>
+    </w:p>
+    <w:p>
+      <w:pPr>
+        <w:rPr>
+          <w:lang w:val="en-GB"/>
+        </w:rPr>
+      </w:pPr>
+      <w:r>
+        <w:rPr>
+          <w:highlight w:val="yellow"/>
+          <w:lang w:val="en-GB"/>
+        </w:rPr>
+        <w:t>Use of MWS provided as GFE</w:t>
+      </w:r>
+    </w:p>
+    <w:p>
+      <w:pPr>
         <w:autoSpaceDE w:val="0"/>
         <w:autoSpaceDN w:val="0"/>
         <w:adjustRightInd w:val="0"/>
@@ -10740,7 +10968,22 @@
           <w:rFonts w:ascii="Arial" w:hAnsi="Arial" w:cs="Arial"/>
           <w:lang w:val="en-GB" w:eastAsia="en-GB"/>
         </w:rPr>
-        <w:t>c. Physical characteristics of the system (such as weight limits, dimensional limits, color,</w:t>
+        <w:t>c. Physical characteristics of the system (</w:t>
+      </w:r>
+      <w:r>
+        <w:rPr>
+          <w:rFonts w:ascii="Arial" w:hAnsi="Arial" w:cs="Arial"/>
+          <w:highlight w:val="yellow"/>
+          <w:lang w:val="en-GB" w:eastAsia="en-GB"/>
+        </w:rPr>
+        <w:t>such as weight limits</w:t>
+      </w:r>
+      <w:r>
+        <w:rPr>
+          <w:rFonts w:ascii="Arial" w:hAnsi="Arial" w:cs="Arial"/>
+          <w:lang w:val="en-GB" w:eastAsia="en-GB"/>
+        </w:rPr>
+        <w:t>, dimensional limits, color,</w:t>
       </w:r>
     </w:p>
     <w:p>
@@ -10906,29 +11149,6 @@
           <w:lang w:val="en-GB" w:eastAsia="en-GB"/>
         </w:rPr>
       </w:pPr>
-      <w:r>
-        <w:rPr>
-          <w:rFonts w:ascii="Arial" w:hAnsi="Arial" w:cs="Arial"/>
-          <w:lang w:val="en-GB" w:eastAsia="en-GB"/>
-        </w:rPr>
-        <w:t xml:space="preserve">System/Subsystem Specification (SSS) </w:t>
-      </w:r>
-      <w:r>
-        <w:rPr>
-          <w:rFonts w:ascii="Arial" w:hAnsi="Arial" w:cs="Arial"/>
-          <w:sz w:val="18"/>
-          <w:szCs w:val="18"/>
-          <w:lang w:val="en-GB" w:eastAsia="en-GB"/>
-        </w:rPr>
-        <w:t xml:space="preserve">(PDF version) </w:t>
-      </w:r>
-      <w:r>
-        <w:rPr>
-          <w:rFonts w:ascii="Arial" w:hAnsi="Arial" w:cs="Arial"/>
-          <w:lang w:val="en-GB" w:eastAsia="en-GB"/>
-        </w:rPr>
-        <w:t>DI-IPSC-81431</w:t>
-      </w:r>
     </w:p>
     <w:p>
       <w:pPr>
@@ -11570,29 +11790,6 @@
           <w:lang w:val="en-GB" w:eastAsia="en-GB"/>
         </w:rPr>
       </w:pPr>
-      <w:r>
-        <w:rPr>
-          <w:rFonts w:ascii="Arial" w:hAnsi="Arial" w:cs="Arial"/>
-          <w:lang w:val="en-GB" w:eastAsia="en-GB"/>
-        </w:rPr>
-        <w:t xml:space="preserve">System/Subsystem Specification (SSS) </w:t>
-      </w:r>
-      <w:r>
-        <w:rPr>
-          <w:rFonts w:ascii="Arial" w:hAnsi="Arial" w:cs="Arial"/>
-          <w:sz w:val="18"/>
-          <w:szCs w:val="18"/>
-          <w:lang w:val="en-GB" w:eastAsia="en-GB"/>
-        </w:rPr>
-        <w:t xml:space="preserve">(PDF version) </w:t>
-      </w:r>
-      <w:r>
-        <w:rPr>
-          <w:rFonts w:ascii="Arial" w:hAnsi="Arial" w:cs="Arial"/>
-          <w:lang w:val="en-GB" w:eastAsia="en-GB"/>
-        </w:rPr>
-        <w:t>DI-IPSC-81431</w:t>
-      </w:r>
     </w:p>
     <w:p>
       <w:pPr>
@@ -11618,6 +11815,237 @@
     </w:p>
     <w:p>
       <w:pPr>
+        <w:rPr>
+          <w:highlight w:val="yellow"/>
+        </w:rPr>
+      </w:pPr>
+      <w:r>
+        <w:rPr>
+          <w:highlight w:val="yellow"/>
+        </w:rPr>
+        <w:t>Her skal vi lægge vores informationer om hvordan vi vil teste/vise at de forskellige requirements er opfyldt.</w:t>
+      </w:r>
+    </w:p>
+    <w:tbl>
+      <w:tblPr>
+        <w:tblStyle w:val="TableGrid"/>
+        <w:tblW w:w="0" w:type="auto"/>
+        <w:tblLook w:val="01E0"/>
+      </w:tblPr>
+      <w:tblGrid>
+        <w:gridCol w:w="3284"/>
+        <w:gridCol w:w="3285"/>
+        <w:gridCol w:w="3285"/>
+      </w:tblGrid>
+      <w:tr>
+        <w:tc>
+          <w:tcPr>
+            <w:tcW w:w="3284" w:type="dxa"/>
+          </w:tcPr>
+          <w:p>
+            <w:pPr>
+              <w:rPr>
+                <w:sz w:val="22"/>
+                <w:szCs w:val="22"/>
+                <w:highlight w:val="yellow"/>
+              </w:rPr>
+            </w:pPr>
+            <w:r>
+              <w:rPr>
+                <w:sz w:val="22"/>
+                <w:szCs w:val="22"/>
+                <w:highlight w:val="yellow"/>
+                <w:lang w:val="en-GB"/>
+              </w:rPr>
+              <w:t>Requirement</w:t>
+            </w:r>
+            <w:r>
+              <w:rPr>
+                <w:sz w:val="22"/>
+                <w:szCs w:val="22"/>
+                <w:highlight w:val="yellow"/>
+              </w:rPr>
+              <w:t xml:space="preserve"> #</w:t>
+            </w:r>
+          </w:p>
+        </w:tc>
+        <w:tc>
+          <w:tcPr>
+            <w:tcW w:w="3285" w:type="dxa"/>
+          </w:tcPr>
+          <w:p>
+            <w:pPr>
+              <w:rPr>
+                <w:sz w:val="22"/>
+                <w:szCs w:val="22"/>
+                <w:highlight w:val="yellow"/>
+              </w:rPr>
+            </w:pPr>
+            <w:r>
+              <w:rPr>
+                <w:sz w:val="22"/>
+                <w:szCs w:val="22"/>
+                <w:highlight w:val="yellow"/>
+                <w:lang w:val="en-GB"/>
+              </w:rPr>
+              <w:t>Qualification</w:t>
+            </w:r>
+            <w:r>
+              <w:rPr>
+                <w:sz w:val="22"/>
+                <w:szCs w:val="22"/>
+                <w:highlight w:val="yellow"/>
+              </w:rPr>
+              <w:t xml:space="preserve"> method</w:t>
+            </w:r>
+          </w:p>
+        </w:tc>
+        <w:tc>
+          <w:tcPr>
+            <w:tcW w:w="3285" w:type="dxa"/>
+          </w:tcPr>
+          <w:p>
+            <w:pPr>
+              <w:rPr>
+                <w:sz w:val="22"/>
+                <w:szCs w:val="22"/>
+                <w:highlight w:val="yellow"/>
+              </w:rPr>
+            </w:pPr>
+          </w:p>
+        </w:tc>
+      </w:tr>
+      <w:tr>
+        <w:tc>
+          <w:tcPr>
+            <w:tcW w:w="3284" w:type="dxa"/>
+          </w:tcPr>
+          <w:p>
+            <w:pPr>
+              <w:rPr>
+                <w:sz w:val="22"/>
+                <w:szCs w:val="22"/>
+                <w:highlight w:val="yellow"/>
+              </w:rPr>
+            </w:pPr>
+            <w:r>
+              <w:rPr>
+                <w:sz w:val="22"/>
+                <w:szCs w:val="22"/>
+                <w:highlight w:val="yellow"/>
+              </w:rPr>
+              <w:t>FR-1</w:t>
+            </w:r>
+          </w:p>
+        </w:tc>
+        <w:tc>
+          <w:tcPr>
+            <w:tcW w:w="3285" w:type="dxa"/>
+          </w:tcPr>
+          <w:p>
+            <w:pPr>
+              <w:rPr>
+                <w:sz w:val="22"/>
+                <w:szCs w:val="22"/>
+                <w:highlight w:val="yellow"/>
+              </w:rPr>
+            </w:pPr>
+            <w:r>
+              <w:rPr>
+                <w:sz w:val="22"/>
+                <w:szCs w:val="22"/>
+                <w:highlight w:val="yellow"/>
+              </w:rPr>
+              <w:t>Test by…..</w:t>
+            </w:r>
+          </w:p>
+        </w:tc>
+        <w:tc>
+          <w:tcPr>
+            <w:tcW w:w="3285" w:type="dxa"/>
+          </w:tcPr>
+          <w:p>
+            <w:pPr>
+              <w:rPr>
+                <w:sz w:val="22"/>
+                <w:szCs w:val="22"/>
+                <w:highlight w:val="yellow"/>
+              </w:rPr>
+            </w:pPr>
+          </w:p>
+        </w:tc>
+      </w:tr>
+      <w:tr>
+        <w:tc>
+          <w:tcPr>
+            <w:tcW w:w="3284" w:type="dxa"/>
+          </w:tcPr>
+          <w:p>
+            <w:pPr>
+              <w:rPr>
+                <w:sz w:val="22"/>
+                <w:szCs w:val="22"/>
+                <w:highlight w:val="yellow"/>
+              </w:rPr>
+            </w:pPr>
+            <w:r>
+              <w:rPr>
+                <w:sz w:val="22"/>
+                <w:szCs w:val="22"/>
+                <w:highlight w:val="yellow"/>
+              </w:rPr>
+              <w:t>FR-?</w:t>
+            </w:r>
+          </w:p>
+        </w:tc>
+        <w:tc>
+          <w:tcPr>
+            <w:tcW w:w="3285" w:type="dxa"/>
+          </w:tcPr>
+          <w:p>
+            <w:pPr>
+              <w:rPr>
+                <w:sz w:val="22"/>
+                <w:szCs w:val="22"/>
+              </w:rPr>
+            </w:pPr>
+            <w:r>
+              <w:rPr>
+                <w:sz w:val="22"/>
+                <w:szCs w:val="22"/>
+                <w:highlight w:val="yellow"/>
+                <w:lang w:val="en-GB"/>
+              </w:rPr>
+              <w:t>Analysis</w:t>
+            </w:r>
+            <w:r>
+              <w:rPr>
+                <w:sz w:val="22"/>
+                <w:szCs w:val="22"/>
+                <w:highlight w:val="yellow"/>
+              </w:rPr>
+              <w:t xml:space="preserve"> that shows that…..</w:t>
+            </w:r>
+          </w:p>
+        </w:tc>
+        <w:tc>
+          <w:tcPr>
+            <w:tcW w:w="3285" w:type="dxa"/>
+          </w:tcPr>
+          <w:p>
+            <w:pPr>
+              <w:rPr>
+                <w:sz w:val="22"/>
+                <w:szCs w:val="22"/>
+              </w:rPr>
+            </w:pPr>
+          </w:p>
+        </w:tc>
+      </w:tr>
+    </w:tbl>
+    <w:p/>
+    <w:p>
+      <w:pPr>
         <w:autoSpaceDE w:val="0"/>
         <w:autoSpaceDN w:val="0"/>
         <w:adjustRightInd w:val="0"/>
@@ -11925,6 +12353,219 @@
     </w:p>
     <w:p>
       <w:pPr>
+        <w:rPr>
+          <w:highlight w:val="yellow"/>
+        </w:rPr>
+      </w:pPr>
+      <w:r>
+        <w:rPr>
+          <w:highlight w:val="yellow"/>
+        </w:rPr>
+        <w:t>Her skal vi lægge vores matrix ind for den ene vej og den anden vej eller henvise til hvor det findes.</w:t>
+      </w:r>
+    </w:p>
+    <w:tbl>
+      <w:tblPr>
+        <w:tblW w:w="0" w:type="auto"/>
+        <w:tblInd w:w="534" w:type="dxa"/>
+        <w:tblBorders>
+          <w:top w:val="single" w:sz="4" w:space="0" w:color="000000"/>
+          <w:left w:val="single" w:sz="4" w:space="0" w:color="000000"/>
+          <w:bottom w:val="single" w:sz="4" w:space="0" w:color="000000"/>
+          <w:right w:val="single" w:sz="4" w:space="0" w:color="000000"/>
+          <w:insideH w:val="single" w:sz="4" w:space="0" w:color="000000"/>
+          <w:insideV w:val="single" w:sz="4" w:space="0" w:color="000000"/>
+        </w:tblBorders>
+        <w:tblLook w:val="00A0"/>
+      </w:tblPr>
+      <w:tblGrid>
+        <w:gridCol w:w="1275"/>
+        <w:gridCol w:w="2548"/>
+        <w:gridCol w:w="2835"/>
+        <w:gridCol w:w="2662"/>
+      </w:tblGrid>
+      <w:tr>
+        <w:tc>
+          <w:tcPr>
+            <w:tcW w:w="1275" w:type="dxa"/>
+          </w:tcPr>
+          <w:p>
+            <w:pPr>
+              <w:spacing w:after="0" w:line="240" w:lineRule="auto"/>
+              <w:jc w:val="center"/>
+              <w:rPr>
+                <w:b/>
+                <w:highlight w:val="yellow"/>
+                <w:lang w:val="en-GB"/>
+              </w:rPr>
+            </w:pPr>
+            <w:r>
+              <w:rPr>
+                <w:b/>
+                <w:highlight w:val="yellow"/>
+                <w:lang w:val="en-GB"/>
+              </w:rPr>
+              <w:t>REQ ID</w:t>
+            </w:r>
+          </w:p>
+        </w:tc>
+        <w:tc>
+          <w:tcPr>
+            <w:tcW w:w="2548" w:type="dxa"/>
+          </w:tcPr>
+          <w:p>
+            <w:pPr>
+              <w:spacing w:after="0" w:line="240" w:lineRule="auto"/>
+              <w:jc w:val="center"/>
+              <w:rPr>
+                <w:b/>
+                <w:highlight w:val="yellow"/>
+                <w:lang w:val="en-GB"/>
+              </w:rPr>
+            </w:pPr>
+            <w:r>
+              <w:rPr>
+                <w:b/>
+                <w:highlight w:val="yellow"/>
+                <w:lang w:val="en-GB"/>
+              </w:rPr>
+              <w:t>Requirement (short)</w:t>
+            </w:r>
+          </w:p>
+        </w:tc>
+        <w:tc>
+          <w:tcPr>
+            <w:tcW w:w="2835" w:type="dxa"/>
+          </w:tcPr>
+          <w:p>
+            <w:pPr>
+              <w:spacing w:after="0" w:line="240" w:lineRule="auto"/>
+              <w:jc w:val="center"/>
+              <w:rPr>
+                <w:b/>
+                <w:highlight w:val="yellow"/>
+                <w:lang w:val="en-GB"/>
+              </w:rPr>
+            </w:pPr>
+            <w:r>
+              <w:rPr>
+                <w:b/>
+                <w:highlight w:val="yellow"/>
+                <w:lang w:val="en-GB"/>
+              </w:rPr>
+              <w:t>Trace ID</w:t>
+            </w:r>
+          </w:p>
+        </w:tc>
+        <w:tc>
+          <w:tcPr>
+            <w:tcW w:w="2662" w:type="dxa"/>
+          </w:tcPr>
+          <w:p>
+            <w:pPr>
+              <w:spacing w:after="0" w:line="240" w:lineRule="auto"/>
+              <w:jc w:val="center"/>
+              <w:rPr>
+                <w:b/>
+                <w:highlight w:val="yellow"/>
+                <w:lang w:val="en-GB"/>
+              </w:rPr>
+            </w:pPr>
+            <w:r>
+              <w:rPr>
+                <w:b/>
+                <w:highlight w:val="yellow"/>
+                <w:lang w:val="en-GB"/>
+              </w:rPr>
+              <w:t>Reference</w:t>
+            </w:r>
+          </w:p>
+        </w:tc>
+      </w:tr>
+      <w:tr>
+        <w:tc>
+          <w:tcPr>
+            <w:tcW w:w="1275" w:type="dxa"/>
+          </w:tcPr>
+          <w:p>
+            <w:pPr>
+              <w:spacing w:after="0" w:line="240" w:lineRule="auto"/>
+              <w:jc w:val="center"/>
+              <w:rPr>
+                <w:highlight w:val="yellow"/>
+                <w:lang w:val="en-GB"/>
+              </w:rPr>
+            </w:pPr>
+            <w:r>
+              <w:rPr>
+                <w:highlight w:val="yellow"/>
+                <w:lang w:val="en-GB"/>
+              </w:rPr>
+              <w:t>FR-1</w:t>
+            </w:r>
+          </w:p>
+        </w:tc>
+        <w:tc>
+          <w:tcPr>
+            <w:tcW w:w="2548" w:type="dxa"/>
+          </w:tcPr>
+          <w:p>
+            <w:pPr>
+              <w:spacing w:after="0" w:line="240" w:lineRule="auto"/>
+              <w:jc w:val="center"/>
+              <w:rPr>
+                <w:highlight w:val="yellow"/>
+                <w:lang w:val="en-GB"/>
+              </w:rPr>
+            </w:pPr>
+          </w:p>
+        </w:tc>
+        <w:tc>
+          <w:tcPr>
+            <w:tcW w:w="2835" w:type="dxa"/>
+          </w:tcPr>
+          <w:p>
+            <w:pPr>
+              <w:spacing w:after="0" w:line="240" w:lineRule="auto"/>
+              <w:jc w:val="center"/>
+              <w:rPr>
+                <w:lang w:val="en-GB"/>
+              </w:rPr>
+            </w:pPr>
+            <w:r>
+              <w:rPr>
+                <w:highlight w:val="yellow"/>
+                <w:lang w:val="en-GB"/>
+              </w:rPr>
+              <w:t>UR-1</w:t>
+            </w:r>
+          </w:p>
+        </w:tc>
+        <w:tc>
+          <w:tcPr>
+            <w:tcW w:w="2662" w:type="dxa"/>
+          </w:tcPr>
+          <w:p>
+            <w:pPr>
+              <w:spacing w:after="0" w:line="240" w:lineRule="auto"/>
+              <w:jc w:val="center"/>
+              <w:rPr>
+                <w:lang w:val="en-GB"/>
+              </w:rPr>
+            </w:pPr>
+          </w:p>
+        </w:tc>
+      </w:tr>
+    </w:tbl>
+    <w:p>
+      <w:pPr>
+        <w:rPr>
+          <w:lang w:val="en-GB"/>
+        </w:rPr>
+      </w:pPr>
+    </w:p>
+    <w:p>
+      <w:pPr>
         <w:autoSpaceDE w:val="0"/>
         <w:autoSpaceDN w:val="0"/>
         <w:adjustRightInd w:val="0"/>
@@ -12238,29 +12879,6 @@
           <w:lang w:val="en-GB" w:eastAsia="en-GB"/>
         </w:rPr>
       </w:pPr>
-      <w:r>
-        <w:rPr>
-          <w:rFonts w:ascii="Arial" w:hAnsi="Arial" w:cs="Arial"/>
-          <w:lang w:val="en-GB" w:eastAsia="en-GB"/>
-        </w:rPr>
-        <w:t xml:space="preserve">System/Subsystem Specification (SSS) </w:t>
-      </w:r>
-      <w:r>
-        <w:rPr>
-          <w:rFonts w:ascii="Arial" w:hAnsi="Arial" w:cs="Arial"/>
-          <w:sz w:val="18"/>
-          <w:szCs w:val="18"/>
-          <w:lang w:val="en-GB" w:eastAsia="en-GB"/>
-        </w:rPr>
-        <w:t xml:space="preserve">(PDF version) </w:t>
-      </w:r>
-      <w:r>
-        <w:rPr>
-          <w:rFonts w:ascii="Arial" w:hAnsi="Arial" w:cs="Arial"/>
-          <w:lang w:val="en-GB" w:eastAsia="en-GB"/>
-        </w:rPr>
-        <w:t>DI-IPSC-81431</w:t>
-      </w:r>
     </w:p>
     <w:p>
       <w:pPr>
@@ -12286,6 +12904,20 @@
     </w:p>
     <w:p>
       <w:pPr>
+        <w:rPr>
+          <w:lang w:val="en-GB"/>
+        </w:rPr>
+      </w:pPr>
+      <w:r>
+        <w:rPr>
+          <w:highlight w:val="yellow"/>
+          <w:lang w:val="en-GB"/>
+        </w:rPr>
+        <w:t>Alle forkortelser osv.</w:t>
+      </w:r>
+    </w:p>
+    <w:p>
+      <w:pPr>
         <w:autoSpaceDE w:val="0"/>
         <w:autoSpaceDN w:val="0"/>
         <w:adjustRightInd w:val="0"/>
@@ -12380,6 +13012,36 @@
           <w:lang w:val="en-GB"/>
         </w:rPr>
         <w:t xml:space="preserve"> </w:t>
+      </w:r>
+    </w:p>
+    <w:p>
+      <w:pPr>
+        <w:rPr>
+          <w:highlight w:val="yellow"/>
+          <w:lang w:val="en-GB"/>
+        </w:rPr>
+      </w:pPr>
+      <w:r>
+        <w:rPr>
+          <w:highlight w:val="yellow"/>
+          <w:lang w:val="en-GB"/>
+        </w:rPr>
+        <w:t>Appendix A:</w:t>
+      </w:r>
+    </w:p>
+    <w:p>
+      <w:pPr>
+        <w:ind w:firstLine="1304"/>
+        <w:rPr>
+          <w:lang w:val="en-GB"/>
+        </w:rPr>
+      </w:pPr>
+      <w:r>
+        <w:rPr>
+          <w:highlight w:val="yellow"/>
+          <w:lang w:val="en-GB"/>
+        </w:rPr>
+        <w:t>Her kan Terma Case RTM.XLS placers.</w:t>
       </w:r>
     </w:p>
     <w:p>
@@ -12703,7 +13365,7 @@
         <w:rFonts w:ascii="Calibri" w:eastAsia="Times New Roman" w:hAnsi="Calibri" w:hint="default"/>
       </w:rPr>
     </w:lvl>
-    <w:lvl w:ilvl="1" w:tplc="08090003" w:tentative="1">
+    <w:lvl w:ilvl="1" w:tplc="08090003">
       <w:start w:val="1"/>
       <w:numFmt w:val="bullet"/>
       <w:lvlText w:val="o"/>

</xml_diff>

<commit_message>
Added requirements about weight, acceleration, power and more.
</commit_message>
<xml_diff>
--- a/Sysreq/SRS Missile Warning System LMU.docx
+++ b/Sysreq/SRS Missile Warning System LMU.docx
@@ -6385,7 +6385,7 @@
           <v:shape id="_x0000_i1026" type="#_x0000_t75" style="width:352.5pt;height:258.75pt" o:ole="">
             <v:imagedata r:id="rId6" o:title=""/>
           </v:shape>
-          <o:OLEObject Type="Embed" ProgID="Visio.Drawing.11" ShapeID="_x0000_i1026" DrawAspect="Content" ObjectID="_1346661321" r:id="rId7"/>
+          <o:OLEObject Type="Embed" ProgID="Visio.Drawing.11" ShapeID="_x0000_i1026" DrawAspect="Content" ObjectID="_1346694008" r:id="rId7"/>
         </w:object>
       </w:r>
     </w:p>
@@ -9323,68 +9323,84 @@
       </w:r>
     </w:p>
     <w:p>
-      <w:r>
-        <w:rPr>
+      <w:pPr>
+        <w:rPr>
+          <w:lang w:val="en-GB"/>
+        </w:rPr>
+      </w:pPr>
+    </w:p>
+    <w:p>
+      <w:pPr>
+        <w:autoSpaceDE w:val="0"/>
+        <w:autoSpaceDN w:val="0"/>
+        <w:adjustRightInd w:val="0"/>
+        <w:spacing w:after="0" w:line="240" w:lineRule="auto"/>
+        <w:rPr>
+          <w:rFonts w:ascii="Arial" w:hAnsi="Arial" w:cs="Arial"/>
+          <w:lang w:val="en-GB" w:eastAsia="en-GB"/>
+        </w:rPr>
+      </w:pPr>
+      <w:r>
+        <w:rPr>
+          <w:rFonts w:ascii="Arial" w:hAnsi="Arial" w:cs="Arial"/>
+          <w:lang w:val="en-GB" w:eastAsia="en-GB"/>
+        </w:rPr>
+        <w:t>This paragraph shall specify the system requirements, if any,</w:t>
+      </w:r>
+    </w:p>
+    <w:p>
+      <w:pPr>
+        <w:autoSpaceDE w:val="0"/>
+        <w:autoSpaceDN w:val="0"/>
+        <w:adjustRightInd w:val="0"/>
+        <w:spacing w:after="0" w:line="240" w:lineRule="auto"/>
+        <w:rPr>
+          <w:rFonts w:ascii="Arial" w:hAnsi="Arial" w:cs="Arial"/>
           <w:highlight w:val="yellow"/>
-        </w:rPr>
-        <w:t>Vi har ikke fået sådanne krav fra Terma.</w:t>
-      </w:r>
-    </w:p>
-    <w:p>
-      <w:pPr>
-        <w:autoSpaceDE w:val="0"/>
-        <w:autoSpaceDN w:val="0"/>
-        <w:adjustRightInd w:val="0"/>
-        <w:spacing w:after="0" w:line="240" w:lineRule="auto"/>
-        <w:rPr>
-          <w:rFonts w:ascii="Arial" w:hAnsi="Arial" w:cs="Arial"/>
-          <w:lang w:val="en-GB" w:eastAsia="en-GB"/>
-        </w:rPr>
-      </w:pPr>
-      <w:r>
-        <w:rPr>
-          <w:rFonts w:ascii="Arial" w:hAnsi="Arial" w:cs="Arial"/>
-          <w:lang w:val="en-GB" w:eastAsia="en-GB"/>
-        </w:rPr>
-        <w:t>This paragraph shall specify the system requirements, if any,</w:t>
-      </w:r>
-    </w:p>
-    <w:p>
-      <w:pPr>
-        <w:autoSpaceDE w:val="0"/>
-        <w:autoSpaceDN w:val="0"/>
-        <w:adjustRightInd w:val="0"/>
-        <w:spacing w:after="0" w:line="240" w:lineRule="auto"/>
-        <w:rPr>
-          <w:rFonts w:ascii="Arial" w:hAnsi="Arial" w:cs="Arial"/>
-          <w:lang w:val="en-GB" w:eastAsia="en-GB"/>
-        </w:rPr>
-      </w:pPr>
-      <w:r>
-        <w:rPr>
-          <w:rFonts w:ascii="Arial" w:hAnsi="Arial" w:cs="Arial"/>
-          <w:lang w:val="en-GB" w:eastAsia="en-GB"/>
-        </w:rPr>
-        <w:t>concerned with preventing or minimizing unintended hazards to personnel, property, and the</w:t>
-      </w:r>
-    </w:p>
-    <w:p>
-      <w:pPr>
-        <w:autoSpaceDE w:val="0"/>
-        <w:autoSpaceDN w:val="0"/>
-        <w:adjustRightInd w:val="0"/>
-        <w:spacing w:after="0" w:line="240" w:lineRule="auto"/>
-        <w:rPr>
-          <w:rFonts w:ascii="Arial" w:hAnsi="Arial" w:cs="Arial"/>
-          <w:lang w:val="en-GB" w:eastAsia="en-GB"/>
-        </w:rPr>
-      </w:pPr>
-      <w:r>
-        <w:rPr>
-          <w:rFonts w:ascii="Arial" w:hAnsi="Arial" w:cs="Arial"/>
-          <w:lang w:val="en-GB" w:eastAsia="en-GB"/>
-        </w:rPr>
-        <w:t>physical environment. Examples include restricting the use of dangerous materials; classifying</w:t>
+          <w:lang w:val="en-GB" w:eastAsia="en-GB"/>
+        </w:rPr>
+      </w:pPr>
+      <w:r>
+        <w:rPr>
+          <w:rFonts w:ascii="Arial" w:hAnsi="Arial" w:cs="Arial"/>
+          <w:lang w:val="en-GB" w:eastAsia="en-GB"/>
+        </w:rPr>
+        <w:t xml:space="preserve">concerned with </w:t>
+      </w:r>
+      <w:r>
+        <w:rPr>
+          <w:rFonts w:ascii="Arial" w:hAnsi="Arial" w:cs="Arial"/>
+          <w:highlight w:val="yellow"/>
+          <w:lang w:val="en-GB" w:eastAsia="en-GB"/>
+        </w:rPr>
+        <w:t>preventing or minimizing unintended hazards to personnel, property, and the</w:t>
+      </w:r>
+    </w:p>
+    <w:p>
+      <w:pPr>
+        <w:autoSpaceDE w:val="0"/>
+        <w:autoSpaceDN w:val="0"/>
+        <w:adjustRightInd w:val="0"/>
+        <w:spacing w:after="0" w:line="240" w:lineRule="auto"/>
+        <w:rPr>
+          <w:rFonts w:ascii="Arial" w:hAnsi="Arial" w:cs="Arial"/>
+          <w:lang w:val="en-GB" w:eastAsia="en-GB"/>
+        </w:rPr>
+      </w:pPr>
+      <w:r>
+        <w:rPr>
+          <w:rFonts w:ascii="Arial" w:hAnsi="Arial" w:cs="Arial"/>
+          <w:highlight w:val="yellow"/>
+          <w:lang w:val="en-GB" w:eastAsia="en-GB"/>
+        </w:rPr>
+        <w:t>physical environment</w:t>
+      </w:r>
+      <w:r>
+        <w:rPr>
+          <w:rFonts w:ascii="Arial" w:hAnsi="Arial" w:cs="Arial"/>
+          <w:lang w:val="en-GB" w:eastAsia="en-GB"/>
+        </w:rPr>
+        <w:t>. Examples include restricting the use of dangerous materials; classifying</w:t>
       </w:r>
     </w:p>
     <w:p>
@@ -9496,6 +9512,252 @@
       </w:r>
     </w:p>
     <w:p>
+      <w:pPr>
+        <w:rPr>
+          <w:lang w:val="en-GB"/>
+        </w:rPr>
+      </w:pPr>
+      <w:r>
+        <w:rPr>
+          <w:lang w:val="en-GB"/>
+        </w:rPr>
+        <w:t xml:space="preserve">R-X: </w:t>
+      </w:r>
+      <w:r>
+        <w:rPr>
+          <w:lang w:val="en-GB"/>
+        </w:rPr>
+        <w:t>The system shall be able to erase sensitive data upon input from a discrete zeroize signal from aircraft.</w:t>
+      </w:r>
+    </w:p>
+    <w:p>
+      <w:pPr>
+        <w:rPr>
+          <w:lang w:val="en-GB"/>
+        </w:rPr>
+      </w:pPr>
+      <w:r>
+        <w:rPr>
+          <w:lang w:val="en-GB"/>
+        </w:rPr>
+        <w:t>R-X:</w:t>
+      </w:r>
+      <w:r>
+        <w:rPr>
+          <w:lang w:val="en-GB"/>
+        </w:rPr>
+        <w:t xml:space="preserve"> </w:t>
+      </w:r>
+      <w:r>
+        <w:rPr>
+          <w:lang w:val="en-GB"/>
+        </w:rPr>
+        <w:t xml:space="preserve">The cockpit unit shall keep all sensitive data in an encrypted format as specified by the DOD sensitive data standard </w:t>
+      </w:r>
+      <w:r>
+        <w:rPr>
+          <w:i/>
+          <w:lang w:val="en-GB"/>
+        </w:rPr>
+        <w:t>SDS23v</w:t>
+      </w:r>
+      <w:r>
+        <w:rPr>
+          <w:lang w:val="en-GB"/>
+        </w:rPr>
+        <w:t>.</w:t>
+      </w:r>
+    </w:p>
+    <w:p>
+      <w:pPr>
+        <w:rPr>
+          <w:lang w:val="en-GB"/>
+        </w:rPr>
+      </w:pPr>
+      <w:r>
+        <w:rPr>
+          <w:lang w:val="en-GB"/>
+        </w:rPr>
+        <w:t>R-X:</w:t>
+      </w:r>
+      <w:r>
+        <w:rPr>
+          <w:lang w:val="en-GB"/>
+        </w:rPr>
+        <w:t xml:space="preserve"> </w:t>
+      </w:r>
+      <w:r>
+        <w:rPr>
+          <w:lang w:val="en-GB"/>
+        </w:rPr>
+        <w:t xml:space="preserve">The cockpit unit shall erase the decryption key using the DOD data wipe specification </w:t>
+      </w:r>
+      <w:r>
+        <w:rPr>
+          <w:i/>
+          <w:lang w:val="en-GB"/>
+        </w:rPr>
+        <w:t>DWS12g</w:t>
+      </w:r>
+      <w:r>
+        <w:rPr>
+          <w:lang w:val="en-GB"/>
+        </w:rPr>
+        <w:t>.</w:t>
+      </w:r>
+    </w:p>
+    <w:p>
+      <w:pPr>
+        <w:rPr>
+          <w:lang w:val="en-GB"/>
+        </w:rPr>
+      </w:pPr>
+      <w:r>
+        <w:rPr>
+          <w:lang w:val="en-GB"/>
+        </w:rPr>
+        <w:t>R-X:</w:t>
+      </w:r>
+      <w:r>
+        <w:rPr>
+          <w:lang w:val="en-GB"/>
+        </w:rPr>
+        <w:t xml:space="preserve"> </w:t>
+      </w:r>
+      <w:r>
+        <w:rPr>
+          <w:lang w:val="en-GB"/>
+        </w:rPr>
+        <w:t xml:space="preserve">The POD shall keep all sensitive data in an encrypted format as specified by the DOD sensitive data standard </w:t>
+      </w:r>
+      <w:r>
+        <w:rPr>
+          <w:i/>
+          <w:lang w:val="en-GB"/>
+        </w:rPr>
+        <w:t>SDS23v</w:t>
+      </w:r>
+      <w:r>
+        <w:rPr>
+          <w:lang w:val="en-GB"/>
+        </w:rPr>
+        <w:t>.</w:t>
+      </w:r>
+    </w:p>
+    <w:p>
+      <w:pPr>
+        <w:rPr>
+          <w:lang w:val="en-GB"/>
+        </w:rPr>
+      </w:pPr>
+      <w:r>
+        <w:rPr>
+          <w:lang w:val="en-GB"/>
+        </w:rPr>
+        <w:t>R-X:</w:t>
+      </w:r>
+      <w:r>
+        <w:rPr>
+          <w:lang w:val="en-GB"/>
+        </w:rPr>
+        <w:t xml:space="preserve"> </w:t>
+      </w:r>
+      <w:r>
+        <w:rPr>
+          <w:lang w:val="en-GB"/>
+        </w:rPr>
+        <w:t xml:space="preserve">The POD shall erase the decryption key using the DOD data wipe specification </w:t>
+      </w:r>
+      <w:r>
+        <w:rPr>
+          <w:i/>
+          <w:lang w:val="en-GB"/>
+        </w:rPr>
+        <w:t>DWS12g</w:t>
+      </w:r>
+      <w:r>
+        <w:rPr>
+          <w:lang w:val="en-GB"/>
+        </w:rPr>
+        <w:t>.</w:t>
+      </w:r>
+    </w:p>
+    <w:p>
+      <w:pPr>
+        <w:rPr>
+          <w:lang w:val="en-GB"/>
+        </w:rPr>
+      </w:pPr>
+      <w:r>
+        <w:rPr>
+          <w:lang w:val="en-GB"/>
+        </w:rPr>
+        <w:t>R-X:</w:t>
+      </w:r>
+      <w:r>
+        <w:rPr>
+          <w:lang w:val="en-GB"/>
+        </w:rPr>
+        <w:t xml:space="preserve"> </w:t>
+      </w:r>
+      <w:r>
+        <w:rPr>
+          <w:lang w:val="en-GB"/>
+        </w:rPr>
+        <w:t>When the erasing of sensitive data procedure is initiated, the POD erase sensitive data discrete shall be set within 10ms.</w:t>
+      </w:r>
+    </w:p>
+    <w:p>
+      <w:pPr>
+        <w:rPr>
+          <w:lang w:val="en-GB"/>
+        </w:rPr>
+      </w:pPr>
+      <w:r>
+        <w:rPr>
+          <w:lang w:val="en-GB"/>
+        </w:rPr>
+        <w:t>R-X:</w:t>
+      </w:r>
+      <w:r>
+        <w:rPr>
+          <w:lang w:val="en-GB"/>
+        </w:rPr>
+        <w:t xml:space="preserve"> </w:t>
+      </w:r>
+      <w:r>
+        <w:rPr>
+          <w:lang w:val="en-GB"/>
+        </w:rPr>
+        <w:t>When the erasing of sensitive data procedure is initiated, the cockpit unit shall erase its sensitive data decryption key within 100ms.</w:t>
+      </w:r>
+    </w:p>
+    <w:p>
+      <w:pPr>
+        <w:rPr>
+          <w:lang w:val="en-GB"/>
+        </w:rPr>
+      </w:pPr>
+      <w:r>
+        <w:rPr>
+          <w:lang w:val="en-GB"/>
+        </w:rPr>
+        <w:t>R-X:</w:t>
+      </w:r>
+      <w:r>
+        <w:rPr>
+          <w:lang w:val="en-GB"/>
+        </w:rPr>
+        <w:t xml:space="preserve"> </w:t>
+      </w:r>
+      <w:r>
+        <w:rPr>
+          <w:lang w:val="en-GB"/>
+        </w:rPr>
+        <w:t>The POD sensitive data decryption key shall be erased within 100ms of receiving the erase signal.</w:t>
+      </w:r>
+    </w:p>
+    <w:p>
       <w:r>
         <w:rPr>
           <w:highlight w:val="yellow"/>
@@ -9652,301 +9914,14 @@
     <w:p>
       <w:pPr>
         <w:rPr>
-          <w:highlight w:val="yellow"/>
-          <w:lang w:val="en-GB"/>
-        </w:rPr>
-      </w:pPr>
-      <w:r>
-        <w:rPr>
-          <w:highlight w:val="yellow"/>
-          <w:lang w:val="en-GB"/>
-        </w:rPr>
-        <w:t>Temperatur</w:t>
-      </w:r>
-    </w:p>
-    <w:p>
-      <w:pPr>
-        <w:rPr>
-          <w:lang w:val="en-GB"/>
-        </w:rPr>
-      </w:pPr>
-      <w:r>
-        <w:rPr>
-          <w:highlight w:val="yellow"/>
-          <w:lang w:val="en-GB"/>
-        </w:rPr>
-        <w:t>G-påvirkninger</w:t>
-      </w:r>
-    </w:p>
-    <w:p>
-      <w:pPr>
-        <w:autoSpaceDE w:val="0"/>
-        <w:autoSpaceDN w:val="0"/>
-        <w:adjustRightInd w:val="0"/>
-        <w:spacing w:after="0" w:line="240" w:lineRule="auto"/>
-        <w:rPr>
-          <w:rFonts w:ascii="Arial" w:hAnsi="Arial" w:cs="Arial"/>
-          <w:lang w:val="en-GB" w:eastAsia="en-GB"/>
-        </w:rPr>
-      </w:pPr>
-      <w:r>
-        <w:rPr>
-          <w:rFonts w:ascii="Arial" w:hAnsi="Arial" w:cs="Arial"/>
-          <w:lang w:val="en-GB" w:eastAsia="en-GB"/>
-        </w:rPr>
-        <w:t>This paragraph shall specify the requirements, if any,</w:t>
-      </w:r>
-    </w:p>
-    <w:p>
-      <w:pPr>
-        <w:autoSpaceDE w:val="0"/>
-        <w:autoSpaceDN w:val="0"/>
-        <w:adjustRightInd w:val="0"/>
-        <w:spacing w:after="0" w:line="240" w:lineRule="auto"/>
-        <w:rPr>
-          <w:rFonts w:ascii="Arial" w:hAnsi="Arial" w:cs="Arial"/>
-          <w:lang w:val="en-GB" w:eastAsia="en-GB"/>
-        </w:rPr>
-      </w:pPr>
-      <w:r>
-        <w:rPr>
-          <w:rFonts w:ascii="Arial" w:hAnsi="Arial" w:cs="Arial"/>
-          <w:lang w:val="en-GB" w:eastAsia="en-GB"/>
-        </w:rPr>
-        <w:t>regarding the environment in which the system must operate. Examples for a software system</w:t>
-      </w:r>
-    </w:p>
-    <w:p>
-      <w:pPr>
-        <w:autoSpaceDE w:val="0"/>
-        <w:autoSpaceDN w:val="0"/>
-        <w:adjustRightInd w:val="0"/>
-        <w:spacing w:after="0" w:line="240" w:lineRule="auto"/>
-        <w:rPr>
-          <w:rFonts w:ascii="Arial" w:hAnsi="Arial" w:cs="Arial"/>
-          <w:lang w:val="en-GB" w:eastAsia="en-GB"/>
-        </w:rPr>
-      </w:pPr>
-      <w:r>
-        <w:rPr>
-          <w:rFonts w:ascii="Arial" w:hAnsi="Arial" w:cs="Arial"/>
-          <w:lang w:val="en-GB" w:eastAsia="en-GB"/>
-        </w:rPr>
-        <w:t>are the computer hardware and operating system on which the software must run. (Additional</w:t>
-      </w:r>
-    </w:p>
-    <w:p>
-      <w:pPr>
-        <w:autoSpaceDE w:val="0"/>
-        <w:autoSpaceDN w:val="0"/>
-        <w:adjustRightInd w:val="0"/>
-        <w:spacing w:after="0" w:line="240" w:lineRule="auto"/>
-        <w:rPr>
-          <w:rFonts w:ascii="Arial" w:hAnsi="Arial" w:cs="Arial"/>
-          <w:lang w:val="en-GB" w:eastAsia="en-GB"/>
-        </w:rPr>
-      </w:pPr>
-      <w:r>
-        <w:rPr>
-          <w:rFonts w:ascii="Arial" w:hAnsi="Arial" w:cs="Arial"/>
-          <w:lang w:val="en-GB" w:eastAsia="en-GB"/>
-        </w:rPr>
-        <w:t>requirements concerning computer resources are given in the next paragraph). Examples for a</w:t>
-      </w:r>
-    </w:p>
-    <w:p>
-      <w:pPr>
-        <w:autoSpaceDE w:val="0"/>
-        <w:autoSpaceDN w:val="0"/>
-        <w:adjustRightInd w:val="0"/>
-        <w:spacing w:after="0" w:line="240" w:lineRule="auto"/>
-        <w:rPr>
-          <w:rFonts w:ascii="Arial" w:hAnsi="Arial" w:cs="Arial"/>
-          <w:lang w:val="en-GB" w:eastAsia="en-GB"/>
-        </w:rPr>
-      </w:pPr>
-      <w:r>
-        <w:rPr>
-          <w:rFonts w:ascii="Arial" w:hAnsi="Arial" w:cs="Arial"/>
-          <w:lang w:val="en-GB" w:eastAsia="en-GB"/>
-        </w:rPr>
-        <w:t>hardware-software system include the environmental conditions that the system must withstand</w:t>
-      </w:r>
-    </w:p>
-    <w:p>
-      <w:pPr>
-        <w:autoSpaceDE w:val="0"/>
-        <w:autoSpaceDN w:val="0"/>
-        <w:adjustRightInd w:val="0"/>
-        <w:spacing w:after="0" w:line="240" w:lineRule="auto"/>
-        <w:rPr>
-          <w:rFonts w:ascii="Arial" w:hAnsi="Arial" w:cs="Arial"/>
-          <w:lang w:val="en-GB" w:eastAsia="en-GB"/>
-        </w:rPr>
-      </w:pPr>
-      <w:r>
-        <w:rPr>
-          <w:rFonts w:ascii="Arial" w:hAnsi="Arial" w:cs="Arial"/>
-          <w:lang w:val="en-GB" w:eastAsia="en-GB"/>
-        </w:rPr>
-        <w:t>during transportation, storage, and operation, such as conditions in the natural environment (wind,</w:t>
-      </w:r>
-    </w:p>
-    <w:p>
-      <w:pPr>
-        <w:autoSpaceDE w:val="0"/>
-        <w:autoSpaceDN w:val="0"/>
-        <w:adjustRightInd w:val="0"/>
-        <w:spacing w:after="0" w:line="240" w:lineRule="auto"/>
-        <w:rPr>
-          <w:rFonts w:ascii="Arial" w:hAnsi="Arial" w:cs="Arial"/>
-          <w:lang w:val="en-GB" w:eastAsia="en-GB"/>
-        </w:rPr>
-      </w:pPr>
-      <w:r>
-        <w:rPr>
-          <w:rFonts w:ascii="Arial" w:hAnsi="Arial" w:cs="Arial"/>
-          <w:lang w:val="en-GB" w:eastAsia="en-GB"/>
-        </w:rPr>
-        <w:t xml:space="preserve">rain, </w:t>
-      </w:r>
-      <w:r>
-        <w:rPr>
-          <w:rFonts w:ascii="Arial" w:hAnsi="Arial" w:cs="Arial"/>
-          <w:highlight w:val="yellow"/>
-          <w:lang w:val="en-GB" w:eastAsia="en-GB"/>
-        </w:rPr>
-        <w:t>temperature</w:t>
-      </w:r>
-      <w:r>
-        <w:rPr>
-          <w:rFonts w:ascii="Arial" w:hAnsi="Arial" w:cs="Arial"/>
-          <w:lang w:val="en-GB" w:eastAsia="en-GB"/>
-        </w:rPr>
-        <w:t>, geographic location), the induced environment (</w:t>
-      </w:r>
-      <w:r>
-        <w:rPr>
-          <w:rFonts w:ascii="Arial" w:hAnsi="Arial" w:cs="Arial"/>
-          <w:highlight w:val="yellow"/>
-          <w:lang w:val="en-GB" w:eastAsia="en-GB"/>
-        </w:rPr>
-        <w:t>motion, shock</w:t>
-      </w:r>
-      <w:r>
-        <w:rPr>
-          <w:rFonts w:ascii="Arial" w:hAnsi="Arial" w:cs="Arial"/>
-          <w:lang w:val="en-GB" w:eastAsia="en-GB"/>
-        </w:rPr>
-        <w:t>, noise,</w:t>
-      </w:r>
-    </w:p>
-    <w:p>
-      <w:pPr>
-        <w:autoSpaceDE w:val="0"/>
-        <w:autoSpaceDN w:val="0"/>
-        <w:adjustRightInd w:val="0"/>
-        <w:spacing w:after="0" w:line="240" w:lineRule="auto"/>
-        <w:rPr>
-          <w:rFonts w:ascii="Arial" w:hAnsi="Arial" w:cs="Arial"/>
-          <w:lang w:val="en-GB" w:eastAsia="en-GB"/>
-        </w:rPr>
-      </w:pPr>
-      <w:r>
-        <w:rPr>
-          <w:rFonts w:ascii="Arial" w:hAnsi="Arial" w:cs="Arial"/>
-          <w:lang w:val="en-GB" w:eastAsia="en-GB"/>
-        </w:rPr>
-        <w:t>electromagnetic radiation), and environments due to enemy action (explosions, radiation).</w:t>
-      </w:r>
-    </w:p>
-    <w:p>
-      <w:pPr>
-        <w:pStyle w:val="Heading2"/>
-      </w:pPr>
-      <w:bookmarkStart w:id="27" w:name="_Toc272873323"/>
-      <w:r>
-        <w:t>3.10 Computer resource requirements.</w:t>
-      </w:r>
-      <w:bookmarkEnd w:id="27"/>
-      <w:r>
-        <w:t xml:space="preserve"> </w:t>
-      </w:r>
-    </w:p>
-    <w:p>
-      <w:pPr>
-        <w:autoSpaceDE w:val="0"/>
-        <w:autoSpaceDN w:val="0"/>
-        <w:adjustRightInd w:val="0"/>
-        <w:spacing w:after="0" w:line="240" w:lineRule="auto"/>
-        <w:rPr>
-          <w:rFonts w:ascii="Arial" w:hAnsi="Arial" w:cs="Arial"/>
-          <w:lang w:val="en-GB" w:eastAsia="en-GB"/>
-        </w:rPr>
-      </w:pPr>
-      <w:r>
-        <w:rPr>
-          <w:rFonts w:ascii="Arial" w:hAnsi="Arial" w:cs="Arial"/>
-          <w:lang w:val="en-GB" w:eastAsia="en-GB"/>
-        </w:rPr>
-        <w:t>This paragraph shall be divided into the following</w:t>
-      </w:r>
-    </w:p>
-    <w:p>
-      <w:pPr>
-        <w:autoSpaceDE w:val="0"/>
-        <w:autoSpaceDN w:val="0"/>
-        <w:adjustRightInd w:val="0"/>
-        <w:spacing w:after="0" w:line="240" w:lineRule="auto"/>
-        <w:rPr>
-          <w:rFonts w:ascii="Arial" w:hAnsi="Arial" w:cs="Arial"/>
-          <w:lang w:val="en-GB" w:eastAsia="en-GB"/>
-        </w:rPr>
-      </w:pPr>
-      <w:r>
-        <w:rPr>
-          <w:rFonts w:ascii="Arial" w:hAnsi="Arial" w:cs="Arial"/>
-          <w:lang w:val="en-GB" w:eastAsia="en-GB"/>
-        </w:rPr>
-        <w:t>subparagraphs. Depending upon the nature of the system, the computer resources covered in</w:t>
-      </w:r>
-    </w:p>
-    <w:p>
-      <w:pPr>
-        <w:autoSpaceDE w:val="0"/>
-        <w:autoSpaceDN w:val="0"/>
-        <w:adjustRightInd w:val="0"/>
-        <w:spacing w:after="0" w:line="240" w:lineRule="auto"/>
-        <w:rPr>
-          <w:rFonts w:ascii="Arial" w:hAnsi="Arial" w:cs="Arial"/>
-          <w:lang w:val="en-GB" w:eastAsia="en-GB"/>
-        </w:rPr>
-      </w:pPr>
-      <w:r>
-        <w:rPr>
-          <w:rFonts w:ascii="Arial" w:hAnsi="Arial" w:cs="Arial"/>
-          <w:lang w:val="en-GB" w:eastAsia="en-GB"/>
-        </w:rPr>
-        <w:t>these subparagraphs may constitute the environment of the system (as for a software system)</w:t>
-      </w:r>
-    </w:p>
-    <w:p>
-      <w:pPr>
-        <w:autoSpaceDE w:val="0"/>
-        <w:autoSpaceDN w:val="0"/>
-        <w:adjustRightInd w:val="0"/>
-        <w:spacing w:after="0" w:line="240" w:lineRule="auto"/>
-        <w:rPr>
-          <w:rFonts w:ascii="Arial" w:hAnsi="Arial" w:cs="Arial"/>
-          <w:lang w:val="en-GB" w:eastAsia="en-GB"/>
-        </w:rPr>
-      </w:pPr>
-      <w:r>
-        <w:rPr>
-          <w:rFonts w:ascii="Arial" w:hAnsi="Arial" w:cs="Arial"/>
-          <w:lang w:val="en-GB" w:eastAsia="en-GB"/>
-        </w:rPr>
-        <w:t>or components of the system (as for a hardware-software system).</w:t>
+          <w:lang w:val="en-GB"/>
+        </w:rPr>
+      </w:pPr>
+      <w:r>
+        <w:rPr>
+          <w:lang w:val="en-GB"/>
+        </w:rPr>
+        <w:t>This paragraph shall specify the environment regarding the environment in which the system must operate.</w:t>
       </w:r>
     </w:p>
     <w:p>
@@ -9960,115 +9935,128 @@
           <w:lang w:val="en-GB"/>
         </w:rPr>
       </w:pPr>
-      <w:bookmarkStart w:id="28" w:name="_Toc272873324"/>
-      <w:r>
-        <w:rPr>
-          <w:lang w:val="en-GB"/>
-        </w:rPr>
-        <w:t>3.10.1 Computer hardware requirements.</w:t>
-      </w:r>
-      <w:bookmarkEnd w:id="28"/>
-      <w:r>
-        <w:rPr>
-          <w:lang w:val="en-GB"/>
-        </w:rPr>
-        <w:t xml:space="preserve"> </w:t>
-      </w:r>
-    </w:p>
-    <w:p>
-      <w:pPr>
-        <w:autoSpaceDE w:val="0"/>
-        <w:autoSpaceDN w:val="0"/>
-        <w:adjustRightInd w:val="0"/>
-        <w:spacing w:after="0" w:line="240" w:lineRule="auto"/>
-        <w:rPr>
-          <w:rFonts w:ascii="Arial" w:hAnsi="Arial" w:cs="Arial"/>
-          <w:lang w:val="en-GB" w:eastAsia="en-GB"/>
-        </w:rPr>
-      </w:pPr>
-      <w:r>
-        <w:rPr>
-          <w:rFonts w:ascii="Arial" w:hAnsi="Arial" w:cs="Arial"/>
-          <w:lang w:val="en-GB" w:eastAsia="en-GB"/>
-        </w:rPr>
-        <w:t>This paragraph shall specify the requirements, if any,</w:t>
-      </w:r>
-    </w:p>
-    <w:p>
-      <w:pPr>
-        <w:autoSpaceDE w:val="0"/>
-        <w:autoSpaceDN w:val="0"/>
-        <w:adjustRightInd w:val="0"/>
-        <w:spacing w:after="0" w:line="240" w:lineRule="auto"/>
-        <w:rPr>
-          <w:rFonts w:ascii="Arial" w:hAnsi="Arial" w:cs="Arial"/>
-          <w:lang w:val="en-GB" w:eastAsia="en-GB"/>
-        </w:rPr>
-      </w:pPr>
-      <w:r>
-        <w:rPr>
-          <w:rFonts w:ascii="Arial" w:hAnsi="Arial" w:cs="Arial"/>
-          <w:lang w:val="en-GB" w:eastAsia="en-GB"/>
-        </w:rPr>
-        <w:t>regarding computer hardware that must be used by, or incorporated into, the system. The</w:t>
-      </w:r>
-    </w:p>
-    <w:p>
-      <w:pPr>
-        <w:autoSpaceDE w:val="0"/>
-        <w:autoSpaceDN w:val="0"/>
-        <w:adjustRightInd w:val="0"/>
-        <w:spacing w:after="0" w:line="240" w:lineRule="auto"/>
-        <w:rPr>
-          <w:rFonts w:ascii="Arial" w:hAnsi="Arial" w:cs="Arial"/>
-          <w:lang w:val="en-GB" w:eastAsia="en-GB"/>
-        </w:rPr>
-      </w:pPr>
-      <w:r>
-        <w:rPr>
-          <w:rFonts w:ascii="Arial" w:hAnsi="Arial" w:cs="Arial"/>
-          <w:lang w:val="en-GB" w:eastAsia="en-GB"/>
-        </w:rPr>
-        <w:t>requirements shall include, as applicable, number of each type of equipment, type, size, capacity,</w:t>
-      </w:r>
-    </w:p>
-    <w:p>
-      <w:pPr>
-        <w:autoSpaceDE w:val="0"/>
-        <w:autoSpaceDN w:val="0"/>
-        <w:adjustRightInd w:val="0"/>
-        <w:spacing w:after="0" w:line="240" w:lineRule="auto"/>
-        <w:rPr>
-          <w:rFonts w:ascii="Arial" w:hAnsi="Arial" w:cs="Arial"/>
-          <w:lang w:val="en-GB" w:eastAsia="en-GB"/>
-        </w:rPr>
-      </w:pPr>
-      <w:r>
-        <w:rPr>
-          <w:rFonts w:ascii="Arial" w:hAnsi="Arial" w:cs="Arial"/>
-          <w:lang w:val="en-GB" w:eastAsia="en-GB"/>
-        </w:rPr>
-        <w:t>and other required characteristics of processors, memory, input/output devices, auxiliary storage,</w:t>
-      </w:r>
-    </w:p>
-    <w:p>
-      <w:pPr>
-        <w:autoSpaceDE w:val="0"/>
-        <w:autoSpaceDN w:val="0"/>
-        <w:adjustRightInd w:val="0"/>
-        <w:spacing w:after="0" w:line="240" w:lineRule="auto"/>
-        <w:rPr>
-          <w:rFonts w:ascii="Arial" w:hAnsi="Arial" w:cs="Arial"/>
-          <w:lang w:val="en-GB" w:eastAsia="en-GB"/>
-        </w:rPr>
-      </w:pPr>
-      <w:r>
-        <w:rPr>
-          <w:rFonts w:ascii="Arial" w:hAnsi="Arial" w:cs="Arial"/>
-          <w:lang w:val="en-GB" w:eastAsia="en-GB"/>
-        </w:rPr>
-        <w:t>communications/network equipment, and other required equipment.</w:t>
-      </w:r>
+      <w:r>
+        <w:rPr>
+          <w:lang w:val="en-GB"/>
+        </w:rPr>
+        <w:t>Temperature.</w:t>
+      </w:r>
+    </w:p>
+    <w:p>
+      <w:pPr>
+        <w:ind w:left="540" w:hanging="540"/>
+        <w:rPr>
+          <w:lang w:val="en-GB"/>
+        </w:rPr>
+      </w:pPr>
+      <w:r>
+        <w:rPr>
+          <w:lang w:val="en-GB"/>
+        </w:rPr>
+        <w:t xml:space="preserve">R-x: </w:t>
+      </w:r>
+      <w:r>
+        <w:rPr>
+          <w:lang w:val="en-GB"/>
+        </w:rPr>
+        <w:tab/>
+      </w:r>
+      <w:r>
+        <w:rPr>
+          <w:lang w:val="en-GB"/>
+        </w:rPr>
+        <w:t xml:space="preserve">The pod structure shall be operational at temperatures of 95 ̊C on the outer skin </w:t>
+      </w:r>
+      <w:r>
+        <w:rPr>
+          <w:lang w:val="en-GB"/>
+        </w:rPr>
+        <w:t xml:space="preserve">and </w:t>
+      </w:r>
+      <w:r>
+        <w:rPr>
+          <w:lang w:val="en-GB"/>
+        </w:rPr>
+        <w:t>of 102 ̊C on the leading edge for 25 minutes.</w:t>
+      </w:r>
+    </w:p>
+    <w:p>
+      <w:pPr>
+        <w:ind w:left="540" w:hanging="540"/>
+        <w:rPr>
+          <w:lang w:val="en-GB"/>
+        </w:rPr>
+      </w:pPr>
+      <w:r>
+        <w:rPr>
+          <w:lang w:val="en-GB"/>
+        </w:rPr>
+        <w:t xml:space="preserve">R-x: </w:t>
+      </w:r>
+      <w:r>
+        <w:rPr>
+          <w:lang w:val="en-GB"/>
+        </w:rPr>
+        <w:tab/>
+      </w:r>
+      <w:r>
+        <w:rPr>
+          <w:lang w:val="en-GB"/>
+        </w:rPr>
+        <w:t xml:space="preserve">The pod structure shall be operational at temperatures of 134 ̊C on the outer skin </w:t>
+      </w:r>
+      <w:r>
+        <w:rPr>
+          <w:lang w:val="en-GB"/>
+        </w:rPr>
+        <w:t xml:space="preserve">and </w:t>
+      </w:r>
+      <w:r>
+        <w:rPr>
+          <w:lang w:val="en-GB"/>
+        </w:rPr>
+        <w:t>of 151 ̊C on the leading edge for 3 minutes.</w:t>
+      </w:r>
+    </w:p>
+    <w:p>
+      <w:pPr>
+        <w:ind w:left="540" w:hanging="540"/>
+        <w:rPr>
+          <w:lang w:val="en-GB"/>
+        </w:rPr>
+      </w:pPr>
+      <w:r>
+        <w:rPr>
+          <w:lang w:val="en-GB"/>
+        </w:rPr>
+        <w:t xml:space="preserve">R-x: </w:t>
+      </w:r>
+      <w:r>
+        <w:rPr>
+          <w:lang w:val="en-GB"/>
+        </w:rPr>
+        <w:tab/>
+        <w:t>The maximum temperature inside the pod shall not be more than 70</w:t>
+      </w:r>
+      <w:r>
+        <w:rPr>
+          <w:lang w:val="en-GB"/>
+        </w:rPr>
+        <w:t xml:space="preserve"> ̊</w:t>
+      </w:r>
+      <w:r>
+        <w:rPr>
+          <w:lang w:val="en-GB"/>
+        </w:rPr>
+        <w:t>C during and test and under normal operation.</w:t>
+      </w:r>
+    </w:p>
+    <w:p>
+      <w:pPr>
+        <w:rPr>
+          <w:lang w:val="en-GB"/>
+        </w:rPr>
+      </w:pPr>
     </w:p>
     <w:p>
       <w:pPr>
@@ -10081,18 +10069,338 @@
           <w:lang w:val="en-GB"/>
         </w:rPr>
       </w:pPr>
-      <w:bookmarkStart w:id="29" w:name="_Toc272873325"/>
-      <w:r>
-        <w:rPr>
-          <w:lang w:val="en-GB"/>
-        </w:rPr>
-        <w:t>3.10.2 Computer hardware resource utilization requirements.</w:t>
-      </w:r>
-      <w:bookmarkEnd w:id="29"/>
-      <w:r>
-        <w:rPr>
-          <w:lang w:val="en-GB"/>
-        </w:rPr>
+      <w:r>
+        <w:rPr>
+          <w:lang w:val="en-GB"/>
+        </w:rPr>
+        <w:t>Acceleration.</w:t>
+      </w:r>
+    </w:p>
+    <w:p>
+      <w:pPr>
+        <w:ind w:left="540" w:hanging="540"/>
+        <w:rPr>
+          <w:lang w:val="en-GB"/>
+        </w:rPr>
+      </w:pPr>
+      <w:r>
+        <w:rPr>
+          <w:lang w:val="en-GB"/>
+        </w:rPr>
+        <w:t xml:space="preserve">R-x: </w:t>
+      </w:r>
+      <w:r>
+        <w:rPr>
+          <w:lang w:val="en-GB"/>
+        </w:rPr>
+        <w:tab/>
+      </w:r>
+      <w:r>
+        <w:rPr>
+          <w:lang w:val="en-GB"/>
+        </w:rPr>
+        <w:t>The pod structure shall be without any failures after being exposed to a steady state acceleration of 5g fore.</w:t>
+      </w:r>
+    </w:p>
+    <w:p>
+      <w:pPr>
+        <w:ind w:left="540" w:hanging="540"/>
+        <w:rPr>
+          <w:lang w:val="en-GB"/>
+        </w:rPr>
+      </w:pPr>
+      <w:r>
+        <w:rPr>
+          <w:lang w:val="en-GB"/>
+        </w:rPr>
+        <w:t xml:space="preserve">R-x: </w:t>
+      </w:r>
+      <w:r>
+        <w:rPr>
+          <w:lang w:val="en-GB"/>
+        </w:rPr>
+        <w:tab/>
+      </w:r>
+      <w:r>
+        <w:rPr>
+          <w:lang w:val="en-GB"/>
+        </w:rPr>
+        <w:t>The pod structure shall be without any failures after being exposed to a steady state acceleration of 2.5g aft.</w:t>
+      </w:r>
+    </w:p>
+    <w:p>
+      <w:pPr>
+        <w:ind w:left="540" w:hanging="540"/>
+        <w:rPr>
+          <w:lang w:val="en-GB"/>
+        </w:rPr>
+      </w:pPr>
+      <w:r>
+        <w:rPr>
+          <w:lang w:val="en-GB"/>
+        </w:rPr>
+        <w:t xml:space="preserve">R-x: </w:t>
+      </w:r>
+      <w:r>
+        <w:rPr>
+          <w:lang w:val="en-GB"/>
+        </w:rPr>
+        <w:tab/>
+      </w:r>
+      <w:r>
+        <w:rPr>
+          <w:lang w:val="en-GB"/>
+        </w:rPr>
+        <w:t>The pod structure shall be without any failures after being exposed to a steady state acceleration of 25g up.</w:t>
+      </w:r>
+    </w:p>
+    <w:p>
+      <w:pPr>
+        <w:ind w:left="540" w:hanging="540"/>
+        <w:rPr>
+          <w:lang w:val="en-GB"/>
+        </w:rPr>
+      </w:pPr>
+      <w:r>
+        <w:rPr>
+          <w:lang w:val="en-GB"/>
+        </w:rPr>
+        <w:t xml:space="preserve">R-x: </w:t>
+      </w:r>
+      <w:r>
+        <w:rPr>
+          <w:lang w:val="en-GB"/>
+        </w:rPr>
+        <w:tab/>
+      </w:r>
+      <w:r>
+        <w:rPr>
+          <w:lang w:val="en-GB"/>
+        </w:rPr>
+        <w:t>The pod structure shall be without any failures after being exposed to a steady state acceleration of 11g down.</w:t>
+      </w:r>
+    </w:p>
+    <w:p>
+      <w:pPr>
+        <w:rPr>
+          <w:highlight w:val="yellow"/>
+          <w:lang w:val="en-GB"/>
+        </w:rPr>
+      </w:pPr>
+      <w:r>
+        <w:rPr>
+          <w:highlight w:val="yellow"/>
+          <w:lang w:val="en-GB"/>
+        </w:rPr>
+        <w:t>Temperatur</w:t>
+      </w:r>
+    </w:p>
+    <w:p>
+      <w:pPr>
+        <w:rPr>
+          <w:lang w:val="en-GB"/>
+        </w:rPr>
+      </w:pPr>
+      <w:r>
+        <w:rPr>
+          <w:highlight w:val="yellow"/>
+          <w:lang w:val="en-GB"/>
+        </w:rPr>
+        <w:t>G-påvirkninger</w:t>
+      </w:r>
+    </w:p>
+    <w:p>
+      <w:pPr>
+        <w:autoSpaceDE w:val="0"/>
+        <w:autoSpaceDN w:val="0"/>
+        <w:adjustRightInd w:val="0"/>
+        <w:spacing w:after="0" w:line="240" w:lineRule="auto"/>
+        <w:rPr>
+          <w:rFonts w:ascii="Arial" w:hAnsi="Arial" w:cs="Arial"/>
+          <w:lang w:val="en-GB" w:eastAsia="en-GB"/>
+        </w:rPr>
+      </w:pPr>
+      <w:r>
+        <w:rPr>
+          <w:rFonts w:ascii="Arial" w:hAnsi="Arial" w:cs="Arial"/>
+          <w:lang w:val="en-GB" w:eastAsia="en-GB"/>
+        </w:rPr>
+        <w:t>This paragraph shall specify the requirements, if any,</w:t>
+      </w:r>
+    </w:p>
+    <w:p>
+      <w:pPr>
+        <w:autoSpaceDE w:val="0"/>
+        <w:autoSpaceDN w:val="0"/>
+        <w:adjustRightInd w:val="0"/>
+        <w:spacing w:after="0" w:line="240" w:lineRule="auto"/>
+        <w:rPr>
+          <w:rFonts w:ascii="Arial" w:hAnsi="Arial" w:cs="Arial"/>
+          <w:lang w:val="en-GB" w:eastAsia="en-GB"/>
+        </w:rPr>
+      </w:pPr>
+      <w:r>
+        <w:rPr>
+          <w:rFonts w:ascii="Arial" w:hAnsi="Arial" w:cs="Arial"/>
+          <w:lang w:val="en-GB" w:eastAsia="en-GB"/>
+        </w:rPr>
+        <w:t>regarding the environment in which the system must operate. Examples for a software system</w:t>
+      </w:r>
+    </w:p>
+    <w:p>
+      <w:pPr>
+        <w:autoSpaceDE w:val="0"/>
+        <w:autoSpaceDN w:val="0"/>
+        <w:adjustRightInd w:val="0"/>
+        <w:spacing w:after="0" w:line="240" w:lineRule="auto"/>
+        <w:rPr>
+          <w:rFonts w:ascii="Arial" w:hAnsi="Arial" w:cs="Arial"/>
+          <w:lang w:val="en-GB" w:eastAsia="en-GB"/>
+        </w:rPr>
+      </w:pPr>
+      <w:r>
+        <w:rPr>
+          <w:rFonts w:ascii="Arial" w:hAnsi="Arial" w:cs="Arial"/>
+          <w:lang w:val="en-GB" w:eastAsia="en-GB"/>
+        </w:rPr>
+        <w:t>are the computer hardware and operating system on which the software must run. (Additional</w:t>
+      </w:r>
+    </w:p>
+    <w:p>
+      <w:pPr>
+        <w:autoSpaceDE w:val="0"/>
+        <w:autoSpaceDN w:val="0"/>
+        <w:adjustRightInd w:val="0"/>
+        <w:spacing w:after="0" w:line="240" w:lineRule="auto"/>
+        <w:rPr>
+          <w:rFonts w:ascii="Arial" w:hAnsi="Arial" w:cs="Arial"/>
+          <w:lang w:val="en-GB" w:eastAsia="en-GB"/>
+        </w:rPr>
+      </w:pPr>
+      <w:r>
+        <w:rPr>
+          <w:rFonts w:ascii="Arial" w:hAnsi="Arial" w:cs="Arial"/>
+          <w:lang w:val="en-GB" w:eastAsia="en-GB"/>
+        </w:rPr>
+        <w:t>requirements concerning computer resources are given in the next paragraph). Examples for a</w:t>
+      </w:r>
+    </w:p>
+    <w:p>
+      <w:pPr>
+        <w:autoSpaceDE w:val="0"/>
+        <w:autoSpaceDN w:val="0"/>
+        <w:adjustRightInd w:val="0"/>
+        <w:spacing w:after="0" w:line="240" w:lineRule="auto"/>
+        <w:rPr>
+          <w:rFonts w:ascii="Arial" w:hAnsi="Arial" w:cs="Arial"/>
+          <w:lang w:val="en-GB" w:eastAsia="en-GB"/>
+        </w:rPr>
+      </w:pPr>
+      <w:r>
+        <w:rPr>
+          <w:rFonts w:ascii="Arial" w:hAnsi="Arial" w:cs="Arial"/>
+          <w:lang w:val="en-GB" w:eastAsia="en-GB"/>
+        </w:rPr>
+        <w:t>hardware-software system include the environmental conditions that the system must withstand</w:t>
+      </w:r>
+    </w:p>
+    <w:p>
+      <w:pPr>
+        <w:autoSpaceDE w:val="0"/>
+        <w:autoSpaceDN w:val="0"/>
+        <w:adjustRightInd w:val="0"/>
+        <w:spacing w:after="0" w:line="240" w:lineRule="auto"/>
+        <w:rPr>
+          <w:rFonts w:ascii="Arial" w:hAnsi="Arial" w:cs="Arial"/>
+          <w:lang w:val="en-GB" w:eastAsia="en-GB"/>
+        </w:rPr>
+      </w:pPr>
+      <w:r>
+        <w:rPr>
+          <w:rFonts w:ascii="Arial" w:hAnsi="Arial" w:cs="Arial"/>
+          <w:lang w:val="en-GB" w:eastAsia="en-GB"/>
+        </w:rPr>
+        <w:t>during transportation, storage, and operation, such as conditions in the natural environment (wind,</w:t>
+      </w:r>
+    </w:p>
+    <w:p>
+      <w:pPr>
+        <w:autoSpaceDE w:val="0"/>
+        <w:autoSpaceDN w:val="0"/>
+        <w:adjustRightInd w:val="0"/>
+        <w:spacing w:after="0" w:line="240" w:lineRule="auto"/>
+        <w:rPr>
+          <w:rFonts w:ascii="Arial" w:hAnsi="Arial" w:cs="Arial"/>
+          <w:lang w:val="en-GB" w:eastAsia="en-GB"/>
+        </w:rPr>
+      </w:pPr>
+      <w:r>
+        <w:rPr>
+          <w:rFonts w:ascii="Arial" w:hAnsi="Arial" w:cs="Arial"/>
+          <w:lang w:val="en-GB" w:eastAsia="en-GB"/>
+        </w:rPr>
+        <w:t xml:space="preserve">rain, </w:t>
+      </w:r>
+      <w:r>
+        <w:rPr>
+          <w:rFonts w:ascii="Arial" w:hAnsi="Arial" w:cs="Arial"/>
+          <w:highlight w:val="yellow"/>
+          <w:lang w:val="en-GB" w:eastAsia="en-GB"/>
+        </w:rPr>
+        <w:t>temperature</w:t>
+      </w:r>
+      <w:r>
+        <w:rPr>
+          <w:rFonts w:ascii="Arial" w:hAnsi="Arial" w:cs="Arial"/>
+          <w:lang w:val="en-GB" w:eastAsia="en-GB"/>
+        </w:rPr>
+        <w:t>, geographic location), the induced environment (</w:t>
+      </w:r>
+      <w:r>
+        <w:rPr>
+          <w:rFonts w:ascii="Arial" w:hAnsi="Arial" w:cs="Arial"/>
+          <w:highlight w:val="yellow"/>
+          <w:lang w:val="en-GB" w:eastAsia="en-GB"/>
+        </w:rPr>
+        <w:t>motion, shock</w:t>
+      </w:r>
+      <w:r>
+        <w:rPr>
+          <w:rFonts w:ascii="Arial" w:hAnsi="Arial" w:cs="Arial"/>
+          <w:lang w:val="en-GB" w:eastAsia="en-GB"/>
+        </w:rPr>
+        <w:t>, noise,</w:t>
+      </w:r>
+    </w:p>
+    <w:p>
+      <w:pPr>
+        <w:autoSpaceDE w:val="0"/>
+        <w:autoSpaceDN w:val="0"/>
+        <w:adjustRightInd w:val="0"/>
+        <w:spacing w:after="0" w:line="240" w:lineRule="auto"/>
+        <w:rPr>
+          <w:rFonts w:ascii="Arial" w:hAnsi="Arial" w:cs="Arial"/>
+          <w:lang w:val="en-GB" w:eastAsia="en-GB"/>
+        </w:rPr>
+      </w:pPr>
+      <w:r>
+        <w:rPr>
+          <w:rFonts w:ascii="Arial" w:hAnsi="Arial" w:cs="Arial"/>
+          <w:lang w:val="en-GB" w:eastAsia="en-GB"/>
+        </w:rPr>
+        <w:t>electromagnetic radiation), and environments due to enemy action (explosions, radiation).</w:t>
+      </w:r>
+    </w:p>
+    <w:p>
+      <w:pPr>
+        <w:pStyle w:val="Heading2"/>
+      </w:pPr>
+      <w:bookmarkStart w:id="27" w:name="_Toc272873323"/>
+      <w:r>
+        <w:t>3.10 Computer resource requirements.</w:t>
+      </w:r>
+      <w:bookmarkEnd w:id="27"/>
+      <w:r>
         <w:t xml:space="preserve"> </w:t>
       </w:r>
     </w:p>
@@ -10112,115 +10420,65 @@
           <w:rFonts w:ascii="Arial" w:hAnsi="Arial" w:cs="Arial"/>
           <w:lang w:val="en-GB" w:eastAsia="en-GB"/>
         </w:rPr>
-        <w:t>This paragraph shall specify the</w:t>
-      </w:r>
-    </w:p>
-    <w:p>
-      <w:pPr>
-        <w:autoSpaceDE w:val="0"/>
-        <w:autoSpaceDN w:val="0"/>
-        <w:adjustRightInd w:val="0"/>
-        <w:spacing w:after="0" w:line="240" w:lineRule="auto"/>
-        <w:rPr>
-          <w:rFonts w:ascii="Arial" w:hAnsi="Arial" w:cs="Arial"/>
-          <w:lang w:val="en-GB" w:eastAsia="en-GB"/>
-        </w:rPr>
-      </w:pPr>
-      <w:r>
-        <w:rPr>
-          <w:rFonts w:ascii="Arial" w:hAnsi="Arial" w:cs="Arial"/>
-          <w:lang w:val="en-GB" w:eastAsia="en-GB"/>
-        </w:rPr>
-        <w:t>requirements, if any, on the system’s computer hardware resource utilization, such as maximum</w:t>
-      </w:r>
-    </w:p>
-    <w:p>
-      <w:pPr>
-        <w:autoSpaceDE w:val="0"/>
-        <w:autoSpaceDN w:val="0"/>
-        <w:adjustRightInd w:val="0"/>
-        <w:spacing w:after="0" w:line="240" w:lineRule="auto"/>
-        <w:rPr>
-          <w:rFonts w:ascii="Arial" w:hAnsi="Arial" w:cs="Arial"/>
-          <w:lang w:val="en-GB" w:eastAsia="en-GB"/>
-        </w:rPr>
-      </w:pPr>
-      <w:r>
-        <w:rPr>
-          <w:rFonts w:ascii="Arial" w:hAnsi="Arial" w:cs="Arial"/>
-          <w:lang w:val="en-GB" w:eastAsia="en-GB"/>
-        </w:rPr>
-        <w:t>allowable use of processor capacity, memory capacity, input/output device capacity, auxiliary</w:t>
-      </w:r>
-    </w:p>
-    <w:p>
-      <w:pPr>
-        <w:autoSpaceDE w:val="0"/>
-        <w:autoSpaceDN w:val="0"/>
-        <w:adjustRightInd w:val="0"/>
-        <w:spacing w:after="0" w:line="240" w:lineRule="auto"/>
-        <w:rPr>
-          <w:rFonts w:ascii="Arial" w:hAnsi="Arial" w:cs="Arial"/>
-          <w:lang w:val="en-GB" w:eastAsia="en-GB"/>
-        </w:rPr>
-      </w:pPr>
-      <w:r>
-        <w:rPr>
-          <w:rFonts w:ascii="Arial" w:hAnsi="Arial" w:cs="Arial"/>
-          <w:lang w:val="en-GB" w:eastAsia="en-GB"/>
-        </w:rPr>
-        <w:t>storage device capacity, and communications/network equipment capacity. The requirements</w:t>
-      </w:r>
-    </w:p>
-    <w:p>
-      <w:pPr>
-        <w:autoSpaceDE w:val="0"/>
-        <w:autoSpaceDN w:val="0"/>
-        <w:adjustRightInd w:val="0"/>
-        <w:spacing w:after="0" w:line="240" w:lineRule="auto"/>
-        <w:rPr>
-          <w:rFonts w:ascii="Arial" w:hAnsi="Arial" w:cs="Arial"/>
-          <w:lang w:val="en-GB" w:eastAsia="en-GB"/>
-        </w:rPr>
-      </w:pPr>
-      <w:r>
-        <w:rPr>
-          <w:rFonts w:ascii="Arial" w:hAnsi="Arial" w:cs="Arial"/>
-          <w:lang w:val="en-GB" w:eastAsia="en-GB"/>
-        </w:rPr>
-        <w:t>(stated, for example, as percentages of the capacity of each computer hardware resource) shall</w:t>
-      </w:r>
-    </w:p>
-    <w:p>
-      <w:pPr>
-        <w:autoSpaceDE w:val="0"/>
-        <w:autoSpaceDN w:val="0"/>
-        <w:adjustRightInd w:val="0"/>
-        <w:spacing w:after="0" w:line="240" w:lineRule="auto"/>
-        <w:rPr>
-          <w:rFonts w:ascii="Arial" w:hAnsi="Arial" w:cs="Arial"/>
-          <w:lang w:val="en-GB" w:eastAsia="en-GB"/>
-        </w:rPr>
-      </w:pPr>
-      <w:r>
-        <w:rPr>
-          <w:rFonts w:ascii="Arial" w:hAnsi="Arial" w:cs="Arial"/>
-          <w:lang w:val="en-GB" w:eastAsia="en-GB"/>
-        </w:rPr>
-        <w:t>include the conditions, if any, under which the resource utilization is to be measured.</w:t>
-      </w:r>
-    </w:p>
-    <w:p>
-      <w:pPr>
-        <w:autoSpaceDE w:val="0"/>
-        <w:autoSpaceDN w:val="0"/>
-        <w:adjustRightInd w:val="0"/>
-        <w:spacing w:after="0" w:line="240" w:lineRule="auto"/>
-        <w:rPr>
-          <w:rFonts w:ascii="Arial" w:hAnsi="Arial" w:cs="Arial"/>
-          <w:lang w:val="en-GB" w:eastAsia="en-GB"/>
-        </w:rPr>
-      </w:pPr>
+        <w:t>This paragraph shall be divided into the following</w:t>
+      </w:r>
+    </w:p>
+    <w:p>
+      <w:pPr>
+        <w:autoSpaceDE w:val="0"/>
+        <w:autoSpaceDN w:val="0"/>
+        <w:adjustRightInd w:val="0"/>
+        <w:spacing w:after="0" w:line="240" w:lineRule="auto"/>
+        <w:rPr>
+          <w:rFonts w:ascii="Arial" w:hAnsi="Arial" w:cs="Arial"/>
+          <w:lang w:val="en-GB" w:eastAsia="en-GB"/>
+        </w:rPr>
+      </w:pPr>
+      <w:r>
+        <w:rPr>
+          <w:rFonts w:ascii="Arial" w:hAnsi="Arial" w:cs="Arial"/>
+          <w:lang w:val="en-GB" w:eastAsia="en-GB"/>
+        </w:rPr>
+        <w:t>subparagraphs. Depending upon the nature of the system, the computer resources covered in</w:t>
+      </w:r>
+    </w:p>
+    <w:p>
+      <w:pPr>
+        <w:autoSpaceDE w:val="0"/>
+        <w:autoSpaceDN w:val="0"/>
+        <w:adjustRightInd w:val="0"/>
+        <w:spacing w:after="0" w:line="240" w:lineRule="auto"/>
+        <w:rPr>
+          <w:rFonts w:ascii="Arial" w:hAnsi="Arial" w:cs="Arial"/>
+          <w:lang w:val="en-GB" w:eastAsia="en-GB"/>
+        </w:rPr>
+      </w:pPr>
+      <w:r>
+        <w:rPr>
+          <w:rFonts w:ascii="Arial" w:hAnsi="Arial" w:cs="Arial"/>
+          <w:lang w:val="en-GB" w:eastAsia="en-GB"/>
+        </w:rPr>
+        <w:t>these subparagraphs may constitute the environment of the system (as for a software system)</w:t>
+      </w:r>
+    </w:p>
+    <w:p>
+      <w:pPr>
+        <w:autoSpaceDE w:val="0"/>
+        <w:autoSpaceDN w:val="0"/>
+        <w:adjustRightInd w:val="0"/>
+        <w:spacing w:after="0" w:line="240" w:lineRule="auto"/>
+        <w:rPr>
+          <w:rFonts w:ascii="Arial" w:hAnsi="Arial" w:cs="Arial"/>
+          <w:lang w:val="en-GB" w:eastAsia="en-GB"/>
+        </w:rPr>
+      </w:pPr>
+      <w:r>
+        <w:rPr>
+          <w:rFonts w:ascii="Arial" w:hAnsi="Arial" w:cs="Arial"/>
+          <w:lang w:val="en-GB" w:eastAsia="en-GB"/>
+        </w:rPr>
+        <w:t>or components of the system (as for a hardware-software system).</w:t>
+      </w:r>
     </w:p>
     <w:p>
       <w:pPr>
@@ -10233,14 +10491,14 @@
           <w:lang w:val="en-GB"/>
         </w:rPr>
       </w:pPr>
-      <w:bookmarkStart w:id="30" w:name="_Toc272873326"/>
-      <w:r>
-        <w:rPr>
-          <w:lang w:val="en-GB"/>
-        </w:rPr>
-        <w:t>3.10.3 Computer software requirements.</w:t>
-      </w:r>
-      <w:bookmarkEnd w:id="30"/>
+      <w:bookmarkStart w:id="28" w:name="_Toc272873324"/>
+      <w:r>
+        <w:rPr>
+          <w:lang w:val="en-GB"/>
+        </w:rPr>
+        <w:t>3.10.1 Computer hardware requirements.</w:t>
+      </w:r>
+      <w:bookmarkEnd w:id="28"/>
       <w:r>
         <w:rPr>
           <w:lang w:val="en-GB"/>
@@ -10283,83 +10541,64 @@
           <w:rFonts w:ascii="Arial" w:hAnsi="Arial" w:cs="Arial"/>
           <w:lang w:val="en-GB" w:eastAsia="en-GB"/>
         </w:rPr>
-        <w:t>regarding computer software that must be used by, or incorporated into, the system. Examples</w:t>
-      </w:r>
-    </w:p>
-    <w:p>
-      <w:pPr>
-        <w:autoSpaceDE w:val="0"/>
-        <w:autoSpaceDN w:val="0"/>
-        <w:adjustRightInd w:val="0"/>
-        <w:spacing w:after="0" w:line="240" w:lineRule="auto"/>
-        <w:rPr>
-          <w:rFonts w:ascii="Arial" w:hAnsi="Arial" w:cs="Arial"/>
-          <w:lang w:val="en-GB" w:eastAsia="en-GB"/>
-        </w:rPr>
-      </w:pPr>
-      <w:r>
-        <w:rPr>
-          <w:rFonts w:ascii="Arial" w:hAnsi="Arial" w:cs="Arial"/>
-          <w:lang w:val="en-GB" w:eastAsia="en-GB"/>
-        </w:rPr>
-        <w:t>include operating systems, database management systems, communications/network software,</w:t>
-      </w:r>
-    </w:p>
-    <w:p>
-      <w:pPr>
-        <w:autoSpaceDE w:val="0"/>
-        <w:autoSpaceDN w:val="0"/>
-        <w:adjustRightInd w:val="0"/>
-        <w:spacing w:after="0" w:line="240" w:lineRule="auto"/>
-        <w:rPr>
-          <w:rFonts w:ascii="Arial" w:hAnsi="Arial" w:cs="Arial"/>
-          <w:lang w:val="en-GB" w:eastAsia="en-GB"/>
-        </w:rPr>
-      </w:pPr>
-      <w:r>
-        <w:rPr>
-          <w:rFonts w:ascii="Arial" w:hAnsi="Arial" w:cs="Arial"/>
-          <w:lang w:val="en-GB" w:eastAsia="en-GB"/>
-        </w:rPr>
-        <w:t>utility software, input and equipment simulators, test software, and manufacturing software. The</w:t>
-      </w:r>
-    </w:p>
-    <w:p>
-      <w:pPr>
-        <w:autoSpaceDE w:val="0"/>
-        <w:autoSpaceDN w:val="0"/>
-        <w:adjustRightInd w:val="0"/>
-        <w:spacing w:after="0" w:line="240" w:lineRule="auto"/>
-        <w:rPr>
-          <w:rFonts w:ascii="Arial" w:hAnsi="Arial" w:cs="Arial"/>
-          <w:lang w:val="en-GB" w:eastAsia="en-GB"/>
-        </w:rPr>
-      </w:pPr>
-      <w:r>
-        <w:rPr>
-          <w:rFonts w:ascii="Arial" w:hAnsi="Arial" w:cs="Arial"/>
-          <w:lang w:val="en-GB" w:eastAsia="en-GB"/>
-        </w:rPr>
-        <w:t>correct nomenclature, version, and documentation references of each such software item shall</w:t>
-      </w:r>
-    </w:p>
-    <w:p>
-      <w:pPr>
-        <w:autoSpaceDE w:val="0"/>
-        <w:autoSpaceDN w:val="0"/>
-        <w:adjustRightInd w:val="0"/>
-        <w:spacing w:after="0" w:line="240" w:lineRule="auto"/>
-        <w:rPr>
-          <w:rFonts w:ascii="Arial" w:hAnsi="Arial" w:cs="Arial"/>
-          <w:lang w:val="en-GB" w:eastAsia="en-GB"/>
-        </w:rPr>
-      </w:pPr>
-      <w:r>
-        <w:rPr>
-          <w:rFonts w:ascii="Arial" w:hAnsi="Arial" w:cs="Arial"/>
-          <w:lang w:val="en-GB" w:eastAsia="en-GB"/>
-        </w:rPr>
-        <w:t>be provided.</w:t>
+        <w:t>regarding computer hardware that must be used by, or incorporated into, the system. The</w:t>
+      </w:r>
+    </w:p>
+    <w:p>
+      <w:pPr>
+        <w:autoSpaceDE w:val="0"/>
+        <w:autoSpaceDN w:val="0"/>
+        <w:adjustRightInd w:val="0"/>
+        <w:spacing w:after="0" w:line="240" w:lineRule="auto"/>
+        <w:rPr>
+          <w:rFonts w:ascii="Arial" w:hAnsi="Arial" w:cs="Arial"/>
+          <w:lang w:val="en-GB" w:eastAsia="en-GB"/>
+        </w:rPr>
+      </w:pPr>
+      <w:r>
+        <w:rPr>
+          <w:rFonts w:ascii="Arial" w:hAnsi="Arial" w:cs="Arial"/>
+          <w:lang w:val="en-GB" w:eastAsia="en-GB"/>
+        </w:rPr>
+        <w:t>requirements shall include, as applicable, number of each type of equipment, type, size, capacity,</w:t>
+      </w:r>
+    </w:p>
+    <w:p>
+      <w:pPr>
+        <w:autoSpaceDE w:val="0"/>
+        <w:autoSpaceDN w:val="0"/>
+        <w:adjustRightInd w:val="0"/>
+        <w:spacing w:after="0" w:line="240" w:lineRule="auto"/>
+        <w:rPr>
+          <w:rFonts w:ascii="Arial" w:hAnsi="Arial" w:cs="Arial"/>
+          <w:lang w:val="en-GB" w:eastAsia="en-GB"/>
+        </w:rPr>
+      </w:pPr>
+      <w:r>
+        <w:rPr>
+          <w:rFonts w:ascii="Arial" w:hAnsi="Arial" w:cs="Arial"/>
+          <w:lang w:val="en-GB" w:eastAsia="en-GB"/>
+        </w:rPr>
+        <w:t>and other required characteristics of processors, memory, input/output devices, auxiliary storage,</w:t>
+      </w:r>
+    </w:p>
+    <w:p>
+      <w:pPr>
+        <w:autoSpaceDE w:val="0"/>
+        <w:autoSpaceDN w:val="0"/>
+        <w:adjustRightInd w:val="0"/>
+        <w:spacing w:after="0" w:line="240" w:lineRule="auto"/>
+        <w:rPr>
+          <w:rFonts w:ascii="Arial" w:hAnsi="Arial" w:cs="Arial"/>
+          <w:lang w:val="en-GB" w:eastAsia="en-GB"/>
+        </w:rPr>
+      </w:pPr>
+      <w:r>
+        <w:rPr>
+          <w:rFonts w:ascii="Arial" w:hAnsi="Arial" w:cs="Arial"/>
+          <w:lang w:val="en-GB" w:eastAsia="en-GB"/>
+        </w:rPr>
+        <w:t>communications/network equipment, and other required equipment.</w:t>
       </w:r>
     </w:p>
     <w:p>
@@ -10373,6 +10612,298 @@
           <w:lang w:val="en-GB"/>
         </w:rPr>
       </w:pPr>
+      <w:bookmarkStart w:id="29" w:name="_Toc272873325"/>
+      <w:r>
+        <w:rPr>
+          <w:lang w:val="en-GB"/>
+        </w:rPr>
+        <w:t>3.10.2 Computer hardware resource utilization requirements.</w:t>
+      </w:r>
+      <w:bookmarkEnd w:id="29"/>
+      <w:r>
+        <w:rPr>
+          <w:lang w:val="en-GB"/>
+        </w:rPr>
+        <w:t xml:space="preserve"> </w:t>
+      </w:r>
+    </w:p>
+    <w:p>
+      <w:pPr>
+        <w:autoSpaceDE w:val="0"/>
+        <w:autoSpaceDN w:val="0"/>
+        <w:adjustRightInd w:val="0"/>
+        <w:spacing w:after="0" w:line="240" w:lineRule="auto"/>
+        <w:rPr>
+          <w:rFonts w:ascii="Arial" w:hAnsi="Arial" w:cs="Arial"/>
+          <w:lang w:val="en-GB" w:eastAsia="en-GB"/>
+        </w:rPr>
+      </w:pPr>
+      <w:r>
+        <w:rPr>
+          <w:rFonts w:ascii="Arial" w:hAnsi="Arial" w:cs="Arial"/>
+          <w:lang w:val="en-GB" w:eastAsia="en-GB"/>
+        </w:rPr>
+        <w:t>This paragraph shall specify the</w:t>
+      </w:r>
+    </w:p>
+    <w:p>
+      <w:pPr>
+        <w:autoSpaceDE w:val="0"/>
+        <w:autoSpaceDN w:val="0"/>
+        <w:adjustRightInd w:val="0"/>
+        <w:spacing w:after="0" w:line="240" w:lineRule="auto"/>
+        <w:rPr>
+          <w:rFonts w:ascii="Arial" w:hAnsi="Arial" w:cs="Arial"/>
+          <w:lang w:val="en-GB" w:eastAsia="en-GB"/>
+        </w:rPr>
+      </w:pPr>
+      <w:r>
+        <w:rPr>
+          <w:rFonts w:ascii="Arial" w:hAnsi="Arial" w:cs="Arial"/>
+          <w:lang w:val="en-GB" w:eastAsia="en-GB"/>
+        </w:rPr>
+        <w:t>requirements, if any, on the system’s computer hardware resource utilization, such as maximum</w:t>
+      </w:r>
+    </w:p>
+    <w:p>
+      <w:pPr>
+        <w:autoSpaceDE w:val="0"/>
+        <w:autoSpaceDN w:val="0"/>
+        <w:adjustRightInd w:val="0"/>
+        <w:spacing w:after="0" w:line="240" w:lineRule="auto"/>
+        <w:rPr>
+          <w:rFonts w:ascii="Arial" w:hAnsi="Arial" w:cs="Arial"/>
+          <w:lang w:val="en-GB" w:eastAsia="en-GB"/>
+        </w:rPr>
+      </w:pPr>
+      <w:r>
+        <w:rPr>
+          <w:rFonts w:ascii="Arial" w:hAnsi="Arial" w:cs="Arial"/>
+          <w:lang w:val="en-GB" w:eastAsia="en-GB"/>
+        </w:rPr>
+        <w:t>allowable use of processor capacity, memory capacity, input/output device capacity, auxiliary</w:t>
+      </w:r>
+    </w:p>
+    <w:p>
+      <w:pPr>
+        <w:autoSpaceDE w:val="0"/>
+        <w:autoSpaceDN w:val="0"/>
+        <w:adjustRightInd w:val="0"/>
+        <w:spacing w:after="0" w:line="240" w:lineRule="auto"/>
+        <w:rPr>
+          <w:rFonts w:ascii="Arial" w:hAnsi="Arial" w:cs="Arial"/>
+          <w:lang w:val="en-GB" w:eastAsia="en-GB"/>
+        </w:rPr>
+      </w:pPr>
+      <w:r>
+        <w:rPr>
+          <w:rFonts w:ascii="Arial" w:hAnsi="Arial" w:cs="Arial"/>
+          <w:lang w:val="en-GB" w:eastAsia="en-GB"/>
+        </w:rPr>
+        <w:t>storage device capacity, and communications/network equipment capacity. The requirements</w:t>
+      </w:r>
+    </w:p>
+    <w:p>
+      <w:pPr>
+        <w:autoSpaceDE w:val="0"/>
+        <w:autoSpaceDN w:val="0"/>
+        <w:adjustRightInd w:val="0"/>
+        <w:spacing w:after="0" w:line="240" w:lineRule="auto"/>
+        <w:rPr>
+          <w:rFonts w:ascii="Arial" w:hAnsi="Arial" w:cs="Arial"/>
+          <w:lang w:val="en-GB" w:eastAsia="en-GB"/>
+        </w:rPr>
+      </w:pPr>
+      <w:r>
+        <w:rPr>
+          <w:rFonts w:ascii="Arial" w:hAnsi="Arial" w:cs="Arial"/>
+          <w:lang w:val="en-GB" w:eastAsia="en-GB"/>
+        </w:rPr>
+        <w:t>(stated, for example, as percentages of the capacity of each computer hardware resource) shall</w:t>
+      </w:r>
+    </w:p>
+    <w:p>
+      <w:pPr>
+        <w:autoSpaceDE w:val="0"/>
+        <w:autoSpaceDN w:val="0"/>
+        <w:adjustRightInd w:val="0"/>
+        <w:spacing w:after="0" w:line="240" w:lineRule="auto"/>
+        <w:rPr>
+          <w:rFonts w:ascii="Arial" w:hAnsi="Arial" w:cs="Arial"/>
+          <w:lang w:val="en-GB" w:eastAsia="en-GB"/>
+        </w:rPr>
+      </w:pPr>
+      <w:r>
+        <w:rPr>
+          <w:rFonts w:ascii="Arial" w:hAnsi="Arial" w:cs="Arial"/>
+          <w:lang w:val="en-GB" w:eastAsia="en-GB"/>
+        </w:rPr>
+        <w:t>include the conditions, if any, under which the resource utilization is to be measured.</w:t>
+      </w:r>
+    </w:p>
+    <w:p>
+      <w:pPr>
+        <w:autoSpaceDE w:val="0"/>
+        <w:autoSpaceDN w:val="0"/>
+        <w:adjustRightInd w:val="0"/>
+        <w:spacing w:after="0" w:line="240" w:lineRule="auto"/>
+        <w:rPr>
+          <w:rFonts w:ascii="Arial" w:hAnsi="Arial" w:cs="Arial"/>
+          <w:lang w:val="en-GB" w:eastAsia="en-GB"/>
+        </w:rPr>
+      </w:pPr>
+    </w:p>
+    <w:p>
+      <w:pPr>
+        <w:pStyle w:val="Heading3"/>
+        <w:numPr>
+          <w:ilvl w:val="2"/>
+          <w:numId w:val="2"/>
+        </w:numPr>
+        <w:rPr>
+          <w:lang w:val="en-GB"/>
+        </w:rPr>
+      </w:pPr>
+      <w:bookmarkStart w:id="30" w:name="_Toc272873326"/>
+      <w:r>
+        <w:rPr>
+          <w:lang w:val="en-GB"/>
+        </w:rPr>
+        <w:t>3.10.3 Computer software requirements.</w:t>
+      </w:r>
+      <w:bookmarkEnd w:id="30"/>
+      <w:r>
+        <w:rPr>
+          <w:lang w:val="en-GB"/>
+        </w:rPr>
+        <w:t xml:space="preserve"> </w:t>
+      </w:r>
+    </w:p>
+    <w:p>
+      <w:pPr>
+        <w:autoSpaceDE w:val="0"/>
+        <w:autoSpaceDN w:val="0"/>
+        <w:adjustRightInd w:val="0"/>
+        <w:spacing w:after="0" w:line="240" w:lineRule="auto"/>
+        <w:rPr>
+          <w:rFonts w:ascii="Arial" w:hAnsi="Arial" w:cs="Arial"/>
+          <w:lang w:val="en-GB" w:eastAsia="en-GB"/>
+        </w:rPr>
+      </w:pPr>
+      <w:r>
+        <w:rPr>
+          <w:rFonts w:ascii="Arial" w:hAnsi="Arial" w:cs="Arial"/>
+          <w:lang w:val="en-GB" w:eastAsia="en-GB"/>
+        </w:rPr>
+        <w:t>This paragraph shall specify the requirements, if any,</w:t>
+      </w:r>
+    </w:p>
+    <w:p>
+      <w:pPr>
+        <w:autoSpaceDE w:val="0"/>
+        <w:autoSpaceDN w:val="0"/>
+        <w:adjustRightInd w:val="0"/>
+        <w:spacing w:after="0" w:line="240" w:lineRule="auto"/>
+        <w:rPr>
+          <w:rFonts w:ascii="Arial" w:hAnsi="Arial" w:cs="Arial"/>
+          <w:lang w:val="en-GB" w:eastAsia="en-GB"/>
+        </w:rPr>
+      </w:pPr>
+      <w:r>
+        <w:rPr>
+          <w:rFonts w:ascii="Arial" w:hAnsi="Arial" w:cs="Arial"/>
+          <w:lang w:val="en-GB" w:eastAsia="en-GB"/>
+        </w:rPr>
+        <w:t>regarding computer software that must be used by, or incorporated into, the system. Examples</w:t>
+      </w:r>
+    </w:p>
+    <w:p>
+      <w:pPr>
+        <w:autoSpaceDE w:val="0"/>
+        <w:autoSpaceDN w:val="0"/>
+        <w:adjustRightInd w:val="0"/>
+        <w:spacing w:after="0" w:line="240" w:lineRule="auto"/>
+        <w:rPr>
+          <w:rFonts w:ascii="Arial" w:hAnsi="Arial" w:cs="Arial"/>
+          <w:lang w:val="en-GB" w:eastAsia="en-GB"/>
+        </w:rPr>
+      </w:pPr>
+      <w:r>
+        <w:rPr>
+          <w:rFonts w:ascii="Arial" w:hAnsi="Arial" w:cs="Arial"/>
+          <w:lang w:val="en-GB" w:eastAsia="en-GB"/>
+        </w:rPr>
+        <w:t>include operating systems, database management systems, communications/network software,</w:t>
+      </w:r>
+    </w:p>
+    <w:p>
+      <w:pPr>
+        <w:autoSpaceDE w:val="0"/>
+        <w:autoSpaceDN w:val="0"/>
+        <w:adjustRightInd w:val="0"/>
+        <w:spacing w:after="0" w:line="240" w:lineRule="auto"/>
+        <w:rPr>
+          <w:rFonts w:ascii="Arial" w:hAnsi="Arial" w:cs="Arial"/>
+          <w:lang w:val="en-GB" w:eastAsia="en-GB"/>
+        </w:rPr>
+      </w:pPr>
+      <w:r>
+        <w:rPr>
+          <w:rFonts w:ascii="Arial" w:hAnsi="Arial" w:cs="Arial"/>
+          <w:lang w:val="en-GB" w:eastAsia="en-GB"/>
+        </w:rPr>
+        <w:t>utility software, input and equipment simulators, test software, and manufacturing software. The</w:t>
+      </w:r>
+    </w:p>
+    <w:p>
+      <w:pPr>
+        <w:autoSpaceDE w:val="0"/>
+        <w:autoSpaceDN w:val="0"/>
+        <w:adjustRightInd w:val="0"/>
+        <w:spacing w:after="0" w:line="240" w:lineRule="auto"/>
+        <w:rPr>
+          <w:rFonts w:ascii="Arial" w:hAnsi="Arial" w:cs="Arial"/>
+          <w:lang w:val="en-GB" w:eastAsia="en-GB"/>
+        </w:rPr>
+      </w:pPr>
+      <w:r>
+        <w:rPr>
+          <w:rFonts w:ascii="Arial" w:hAnsi="Arial" w:cs="Arial"/>
+          <w:lang w:val="en-GB" w:eastAsia="en-GB"/>
+        </w:rPr>
+        <w:t>correct nomenclature, version, and documentation references of each such software item shall</w:t>
+      </w:r>
+    </w:p>
+    <w:p>
+      <w:pPr>
+        <w:autoSpaceDE w:val="0"/>
+        <w:autoSpaceDN w:val="0"/>
+        <w:adjustRightInd w:val="0"/>
+        <w:spacing w:after="0" w:line="240" w:lineRule="auto"/>
+        <w:rPr>
+          <w:rFonts w:ascii="Arial" w:hAnsi="Arial" w:cs="Arial"/>
+          <w:lang w:val="en-GB" w:eastAsia="en-GB"/>
+        </w:rPr>
+      </w:pPr>
+      <w:r>
+        <w:rPr>
+          <w:rFonts w:ascii="Arial" w:hAnsi="Arial" w:cs="Arial"/>
+          <w:lang w:val="en-GB" w:eastAsia="en-GB"/>
+        </w:rPr>
+        <w:t>be provided.</w:t>
+      </w:r>
+    </w:p>
+    <w:p>
+      <w:pPr>
+        <w:pStyle w:val="Heading3"/>
+        <w:numPr>
+          <w:ilvl w:val="2"/>
+          <w:numId w:val="2"/>
+        </w:numPr>
+        <w:rPr>
+          <w:lang w:val="en-GB"/>
+        </w:rPr>
+      </w:pPr>
       <w:bookmarkStart w:id="31" w:name="_Toc272873327"/>
       <w:r>
         <w:rPr>
@@ -10701,6 +11232,381 @@
     </w:p>
     <w:p>
       <w:pPr>
+        <w:pStyle w:val="Heading3"/>
+        <w:numPr>
+          <w:ilvl w:val="2"/>
+          <w:numId w:val="2"/>
+        </w:numPr>
+        <w:rPr>
+          <w:lang w:val="en-GB"/>
+        </w:rPr>
+      </w:pPr>
+      <w:r>
+        <w:rPr>
+          <w:lang w:val="en-GB"/>
+        </w:rPr>
+        <w:t>Weight.</w:t>
+      </w:r>
+    </w:p>
+    <w:p>
+      <w:pPr>
+        <w:ind w:left="540" w:hanging="540"/>
+        <w:rPr>
+          <w:lang w:val="en-GB"/>
+        </w:rPr>
+      </w:pPr>
+      <w:r>
+        <w:rPr>
+          <w:lang w:val="en-GB"/>
+        </w:rPr>
+        <w:t xml:space="preserve">R-x: </w:t>
+      </w:r>
+      <w:r>
+        <w:rPr>
+          <w:lang w:val="en-GB"/>
+        </w:rPr>
+        <w:tab/>
+      </w:r>
+      <w:r>
+        <w:rPr>
+          <w:lang w:val="en-GB"/>
+        </w:rPr>
+        <w:t xml:space="preserve">The total weight of pod </w:t>
+      </w:r>
+      <w:r>
+        <w:rPr>
+          <w:lang w:val="en-GB"/>
+        </w:rPr>
+        <w:t>shall not</w:t>
+      </w:r>
+      <w:r>
+        <w:rPr>
+          <w:lang w:val="en-GB"/>
+        </w:rPr>
+        <w:t xml:space="preserve"> exceed 270 kg.</w:t>
+      </w:r>
+    </w:p>
+    <w:p>
+      <w:pPr>
+        <w:ind w:left="540" w:hanging="540"/>
+        <w:rPr>
+          <w:lang w:val="en-GB"/>
+        </w:rPr>
+      </w:pPr>
+      <w:r>
+        <w:rPr>
+          <w:lang w:val="en-GB"/>
+        </w:rPr>
+        <w:t xml:space="preserve">R-x: </w:t>
+      </w:r>
+      <w:r>
+        <w:rPr>
+          <w:lang w:val="en-GB"/>
+        </w:rPr>
+        <w:tab/>
+      </w:r>
+      <w:r>
+        <w:rPr>
+          <w:lang w:val="en-GB"/>
+        </w:rPr>
+        <w:t>Weight of complete MWS is 18,2kg</w:t>
+      </w:r>
+      <w:r>
+        <w:rPr>
+          <w:lang w:val="en-GB"/>
+        </w:rPr>
+        <w:t>.</w:t>
+      </w:r>
+    </w:p>
+    <w:p>
+      <w:pPr>
+        <w:ind w:left="540" w:hanging="540"/>
+        <w:rPr>
+          <w:lang w:val="en-GB"/>
+        </w:rPr>
+      </w:pPr>
+    </w:p>
+    <w:p>
+      <w:pPr>
+        <w:pStyle w:val="Heading3"/>
+        <w:numPr>
+          <w:ilvl w:val="2"/>
+          <w:numId w:val="2"/>
+        </w:numPr>
+        <w:rPr>
+          <w:lang w:val="en-GB"/>
+        </w:rPr>
+      </w:pPr>
+      <w:r>
+        <w:rPr>
+          <w:lang w:val="en-GB"/>
+        </w:rPr>
+        <w:t>Mounting.</w:t>
+      </w:r>
+    </w:p>
+    <w:p>
+      <w:pPr>
+        <w:ind w:left="540" w:hanging="540"/>
+        <w:rPr>
+          <w:lang w:val="en-GB"/>
+        </w:rPr>
+      </w:pPr>
+      <w:r>
+        <w:rPr>
+          <w:lang w:val="en-GB"/>
+        </w:rPr>
+        <w:t xml:space="preserve">R-x: </w:t>
+      </w:r>
+      <w:r>
+        <w:rPr>
+          <w:lang w:val="en-GB"/>
+        </w:rPr>
+        <w:tab/>
+      </w:r>
+      <w:r>
+        <w:rPr>
+          <w:lang w:val="en-GB"/>
+        </w:rPr>
+        <w:t>The pod shall be mounted on the aircraft wing with standard T-hooks spaced by 13 inches.</w:t>
+      </w:r>
+    </w:p>
+    <w:p>
+      <w:pPr>
+        <w:ind w:left="540" w:hanging="540"/>
+        <w:rPr>
+          <w:lang w:val="en-GB"/>
+        </w:rPr>
+      </w:pPr>
+      <w:r>
+        <w:rPr>
+          <w:lang w:val="en-GB"/>
+        </w:rPr>
+        <w:t xml:space="preserve">R-x: </w:t>
+      </w:r>
+      <w:r>
+        <w:rPr>
+          <w:lang w:val="en-GB"/>
+        </w:rPr>
+        <w:tab/>
+      </w:r>
+      <w:r>
+        <w:rPr>
+          <w:lang w:val="en-GB"/>
+        </w:rPr>
+        <w:t>The pod shall be mounted on the left-hand wing.</w:t>
+      </w:r>
+    </w:p>
+    <w:p>
+      <w:pPr>
+        <w:ind w:left="540" w:hanging="540"/>
+        <w:rPr>
+          <w:lang w:val="en-GB"/>
+        </w:rPr>
+      </w:pPr>
+    </w:p>
+    <w:p>
+      <w:pPr>
+        <w:pStyle w:val="Heading3"/>
+        <w:numPr>
+          <w:ilvl w:val="2"/>
+          <w:numId w:val="2"/>
+        </w:numPr>
+        <w:rPr>
+          <w:lang w:val="en-GB"/>
+        </w:rPr>
+      </w:pPr>
+      <w:r>
+        <w:rPr>
+          <w:lang w:val="en-GB"/>
+        </w:rPr>
+        <w:t>MWS.</w:t>
+      </w:r>
+    </w:p>
+    <w:p>
+      <w:pPr>
+        <w:ind w:left="540" w:hanging="540"/>
+        <w:rPr>
+          <w:lang w:val="en-GB"/>
+        </w:rPr>
+      </w:pPr>
+      <w:r>
+        <w:rPr>
+          <w:lang w:val="en-GB"/>
+        </w:rPr>
+        <w:t>R-x:</w:t>
+      </w:r>
+      <w:r>
+        <w:rPr>
+          <w:lang w:val="en-GB"/>
+        </w:rPr>
+        <w:tab/>
+        <w:t>MWS will be provided as a Government Furnished Equipment.</w:t>
+      </w:r>
+    </w:p>
+    <w:p>
+      <w:pPr>
+        <w:ind w:left="540" w:hanging="540"/>
+        <w:rPr>
+          <w:lang w:val="en-GB"/>
+        </w:rPr>
+      </w:pPr>
+      <w:r>
+        <w:rPr>
+          <w:lang w:val="en-GB"/>
+        </w:rPr>
+        <w:t>R-x:</w:t>
+      </w:r>
+      <w:r>
+        <w:rPr>
+          <w:lang w:val="en-GB"/>
+        </w:rPr>
+        <w:tab/>
+        <w:t>MWS will physically be mounted by Company F.</w:t>
+      </w:r>
+    </w:p>
+    <w:p>
+      <w:pPr>
+        <w:ind w:left="540" w:hanging="540"/>
+        <w:rPr>
+          <w:lang w:val="en-GB"/>
+        </w:rPr>
+      </w:pPr>
+    </w:p>
+    <w:p>
+      <w:pPr>
+        <w:pStyle w:val="Heading3"/>
+        <w:numPr>
+          <w:ilvl w:val="2"/>
+          <w:numId w:val="2"/>
+        </w:numPr>
+        <w:rPr>
+          <w:lang w:val="en-GB"/>
+        </w:rPr>
+      </w:pPr>
+      <w:r>
+        <w:rPr>
+          <w:lang w:val="en-GB"/>
+        </w:rPr>
+        <w:t>Power.</w:t>
+      </w:r>
+    </w:p>
+    <w:p>
+      <w:pPr>
+        <w:ind w:left="540" w:hanging="540"/>
+        <w:rPr>
+          <w:lang w:val="en-GB"/>
+        </w:rPr>
+      </w:pPr>
+      <w:r>
+        <w:rPr>
+          <w:lang w:val="en-GB"/>
+        </w:rPr>
+        <w:t>R-x:</w:t>
+      </w:r>
+      <w:r>
+        <w:rPr>
+          <w:lang w:val="en-GB"/>
+        </w:rPr>
+        <w:tab/>
+        <w:t>Power consumption of the pod shall not exceed 700W.</w:t>
+      </w:r>
+    </w:p>
+    <w:p>
+      <w:pPr>
+        <w:ind w:left="540" w:hanging="540"/>
+        <w:rPr>
+          <w:lang w:val="en-GB"/>
+        </w:rPr>
+      </w:pPr>
+      <w:r>
+        <w:rPr>
+          <w:lang w:val="en-GB"/>
+        </w:rPr>
+        <w:t xml:space="preserve">R-x: </w:t>
+      </w:r>
+      <w:r>
+        <w:rPr>
+          <w:lang w:val="en-GB"/>
+        </w:rPr>
+        <w:tab/>
+        <w:t>Power to the pod is 115VAC 400Hz.</w:t>
+      </w:r>
+    </w:p>
+    <w:p>
+      <w:pPr>
+        <w:ind w:left="540" w:hanging="540"/>
+        <w:rPr>
+          <w:lang w:val="en-GB"/>
+        </w:rPr>
+      </w:pPr>
+      <w:r>
+        <w:rPr>
+          <w:lang w:val="en-GB"/>
+        </w:rPr>
+        <w:t>R-x:</w:t>
+      </w:r>
+      <w:r>
+        <w:rPr>
+          <w:lang w:val="en-GB"/>
+        </w:rPr>
+        <w:tab/>
+        <w:t>The MWS requires maximum 85W from a 28VDC power source and a maximum of 100W from a 115VAC 400Hz power source.</w:t>
+      </w:r>
+    </w:p>
+    <w:p>
+      <w:pPr>
+        <w:pStyle w:val="Heading3"/>
+        <w:numPr>
+          <w:ilvl w:val="2"/>
+          <w:numId w:val="2"/>
+        </w:numPr>
+        <w:rPr>
+          <w:lang w:val="en-GB"/>
+        </w:rPr>
+      </w:pPr>
+      <w:r>
+        <w:rPr>
+          <w:lang w:val="en-GB"/>
+        </w:rPr>
+        <w:t>Coverage against missile threats.</w:t>
+      </w:r>
+    </w:p>
+    <w:p>
+      <w:pPr>
+        <w:ind w:left="540" w:hanging="540"/>
+        <w:rPr>
+          <w:lang w:val="en-GB"/>
+        </w:rPr>
+      </w:pPr>
+      <w:r>
+        <w:rPr>
+          <w:lang w:val="en-GB"/>
+        </w:rPr>
+        <w:t>R-x:</w:t>
+      </w:r>
+      <w:r>
+        <w:rPr>
+          <w:lang w:val="en-GB"/>
+        </w:rPr>
+        <w:tab/>
+      </w:r>
+      <w:r>
+        <w:rPr>
+          <w:lang w:val="en-GB"/>
+        </w:rPr>
+        <w:t>The six sensors shall be located to cover all angles which are not shaded by the aircraft.</w:t>
+      </w:r>
+    </w:p>
+    <w:p>
+      <w:pPr>
+        <w:ind w:left="540" w:hanging="540"/>
+        <w:rPr>
+          <w:lang w:val="en-GB"/>
+        </w:rPr>
+      </w:pPr>
+    </w:p>
+    <w:p>
+      <w:pPr>
         <w:rPr>
           <w:highlight w:val="yellow"/>
           <w:lang w:val="en-GB"/>
@@ -10732,15 +11638,30 @@
     <w:p>
       <w:pPr>
         <w:rPr>
-          <w:lang w:val="en-GB"/>
-        </w:rPr>
-      </w:pPr>
-      <w:r>
-        <w:rPr>
           <w:highlight w:val="yellow"/>
           <w:lang w:val="en-GB"/>
         </w:rPr>
-        <w:t>Use of MWS provided as GFE</w:t>
+      </w:pPr>
+      <w:r>
+        <w:rPr>
+          <w:highlight w:val="yellow"/>
+          <w:lang w:val="en-GB"/>
+        </w:rPr>
+        <w:t xml:space="preserve">Use of MWS provided as GFE </w:t>
+      </w:r>
+    </w:p>
+    <w:p>
+      <w:pPr>
+        <w:rPr>
+          <w:lang w:val="en-GB"/>
+        </w:rPr>
+      </w:pPr>
+      <w:r>
+        <w:rPr>
+          <w:highlight w:val="yellow"/>
+          <w:lang w:val="en-GB"/>
+        </w:rPr>
+        <w:t>Optimal coverage against Missi…</w:t>
       </w:r>
     </w:p>
     <w:p>
@@ -10978,6 +11899,8 @@
         </w:rPr>
         <w:t>such as weight limits</w:t>
       </w:r>
+      <w:bookmarkStart w:id="34" w:name="OLE_LINK3"/>
+      <w:bookmarkStart w:id="35" w:name="OLE_LINK4"/>
       <w:r>
         <w:rPr>
           <w:rFonts w:ascii="Arial" w:hAnsi="Arial" w:cs="Arial"/>
@@ -11024,6 +11947,8 @@
         <w:t>to another; ability to be carried or set up by one, or a given number of, persons</w:t>
       </w:r>
     </w:p>
+    <w:bookmarkEnd w:id="34"/>
+    <w:bookmarkEnd w:id="35"/>
     <w:p>
       <w:pPr>
         <w:autoSpaceDE w:val="0"/>
@@ -11154,11 +12079,11 @@
       <w:pPr>
         <w:pStyle w:val="Heading2"/>
       </w:pPr>
-      <w:bookmarkStart w:id="34" w:name="_Toc272873330"/>
+      <w:bookmarkStart w:id="36" w:name="_Toc272873330"/>
       <w:r>
         <w:t>3.13 Personnel-related requirements.</w:t>
       </w:r>
-      <w:bookmarkEnd w:id="34"/>
+      <w:bookmarkEnd w:id="36"/>
       <w:r>
         <w:t xml:space="preserve"> </w:t>
       </w:r>
@@ -11357,11 +12282,11 @@
       <w:pPr>
         <w:pStyle w:val="Heading2"/>
       </w:pPr>
-      <w:bookmarkStart w:id="35" w:name="_Toc272873331"/>
+      <w:bookmarkStart w:id="37" w:name="_Toc272873331"/>
       <w:r>
         <w:t>3.14 Training-related requirements.</w:t>
       </w:r>
-      <w:bookmarkEnd w:id="35"/>
+      <w:bookmarkEnd w:id="37"/>
       <w:r>
         <w:t xml:space="preserve"> </w:t>
       </w:r>
@@ -11427,11 +12352,11 @@
       <w:pPr>
         <w:pStyle w:val="Heading2"/>
       </w:pPr>
-      <w:bookmarkStart w:id="36" w:name="_Toc272873332"/>
+      <w:bookmarkStart w:id="38" w:name="_Toc272873332"/>
       <w:r>
         <w:t>3.15 Logistics-related requirements.</w:t>
       </w:r>
-      <w:bookmarkEnd w:id="36"/>
+      <w:bookmarkEnd w:id="38"/>
       <w:r>
         <w:t xml:space="preserve"> </w:t>
       </w:r>
@@ -11516,11 +12441,11 @@
       <w:pPr>
         <w:pStyle w:val="Heading2"/>
       </w:pPr>
-      <w:bookmarkStart w:id="37" w:name="_Toc272873333"/>
+      <w:bookmarkStart w:id="39" w:name="_Toc272873333"/>
       <w:r>
         <w:t>3.16 Other requirements.</w:t>
       </w:r>
-      <w:bookmarkEnd w:id="37"/>
+      <w:bookmarkEnd w:id="39"/>
       <w:r>
         <w:t xml:space="preserve"> </w:t>
       </w:r>
@@ -11605,11 +12530,11 @@
       <w:pPr>
         <w:pStyle w:val="Heading2"/>
       </w:pPr>
-      <w:bookmarkStart w:id="38" w:name="_Toc272873334"/>
+      <w:bookmarkStart w:id="40" w:name="_Toc272873334"/>
       <w:r>
         <w:t>3.17 Packaging requirements.</w:t>
       </w:r>
-      <w:bookmarkEnd w:id="38"/>
+      <w:bookmarkEnd w:id="40"/>
       <w:r>
         <w:t xml:space="preserve"> </w:t>
       </w:r>
@@ -11675,11 +12600,11 @@
       <w:pPr>
         <w:pStyle w:val="Heading2"/>
       </w:pPr>
-      <w:bookmarkStart w:id="39" w:name="_Toc272873335"/>
+      <w:bookmarkStart w:id="41" w:name="_Toc272873335"/>
       <w:r>
         <w:t>3.18 Precedence and criticality of requirements.</w:t>
       </w:r>
-      <w:bookmarkEnd w:id="39"/>
+      <w:bookmarkEnd w:id="41"/>
       <w:r>
         <w:t xml:space="preserve"> </w:t>
       </w:r>
@@ -11798,14 +12723,14 @@
           <w:lang w:val="en-GB"/>
         </w:rPr>
       </w:pPr>
-      <w:bookmarkStart w:id="40" w:name="_Toc272873336"/>
+      <w:bookmarkStart w:id="42" w:name="_Toc272873336"/>
       <w:r>
         <w:rPr>
           <w:lang w:val="en-GB"/>
         </w:rPr>
         <w:t>4. Qualification provisions.</w:t>
       </w:r>
-      <w:bookmarkEnd w:id="40"/>
+      <w:bookmarkEnd w:id="42"/>
       <w:r>
         <w:rPr>
           <w:lang w:val="en-GB"/>
@@ -11828,8 +12753,15 @@
     </w:p>
     <w:tbl>
       <w:tblPr>
-        <w:tblStyle w:val="TableGrid"/>
         <w:tblW w:w="0" w:type="auto"/>
+        <w:tblBorders>
+          <w:top w:val="single" w:sz="4" w:space="0" w:color="000000"/>
+          <w:left w:val="single" w:sz="4" w:space="0" w:color="000000"/>
+          <w:bottom w:val="single" w:sz="4" w:space="0" w:color="000000"/>
+          <w:right w:val="single" w:sz="4" w:space="0" w:color="000000"/>
+          <w:insideH w:val="single" w:sz="4" w:space="0" w:color="000000"/>
+          <w:insideV w:val="single" w:sz="4" w:space="0" w:color="000000"/>
+        </w:tblBorders>
         <w:tblLook w:val="01E0"/>
       </w:tblPr>
       <w:tblGrid>
@@ -11845,15 +12777,11 @@
           <w:p>
             <w:pPr>
               <w:rPr>
-                <w:sz w:val="22"/>
-                <w:szCs w:val="22"/>
                 <w:highlight w:val="yellow"/>
               </w:rPr>
             </w:pPr>
             <w:r>
               <w:rPr>
-                <w:sz w:val="22"/>
-                <w:szCs w:val="22"/>
                 <w:highlight w:val="yellow"/>
                 <w:lang w:val="en-GB"/>
               </w:rPr>
@@ -11861,8 +12789,6 @@
             </w:r>
             <w:r>
               <w:rPr>
-                <w:sz w:val="22"/>
-                <w:szCs w:val="22"/>
                 <w:highlight w:val="yellow"/>
               </w:rPr>
               <w:t xml:space="preserve"> #</w:t>
@@ -11876,15 +12802,11 @@
           <w:p>
             <w:pPr>
               <w:rPr>
-                <w:sz w:val="22"/>
-                <w:szCs w:val="22"/>
                 <w:highlight w:val="yellow"/>
               </w:rPr>
             </w:pPr>
             <w:r>
               <w:rPr>
-                <w:sz w:val="22"/>
-                <w:szCs w:val="22"/>
                 <w:highlight w:val="yellow"/>
                 <w:lang w:val="en-GB"/>
               </w:rPr>
@@ -11892,8 +12814,6 @@
             </w:r>
             <w:r>
               <w:rPr>
-                <w:sz w:val="22"/>
-                <w:szCs w:val="22"/>
                 <w:highlight w:val="yellow"/>
               </w:rPr>
               <w:t xml:space="preserve"> method</w:t>
@@ -11907,8 +12827,6 @@
           <w:p>
             <w:pPr>
               <w:rPr>
-                <w:sz w:val="22"/>
-                <w:szCs w:val="22"/>
                 <w:highlight w:val="yellow"/>
               </w:rPr>
             </w:pPr>
@@ -11923,15 +12841,11 @@
           <w:p>
             <w:pPr>
               <w:rPr>
-                <w:sz w:val="22"/>
-                <w:szCs w:val="22"/>
                 <w:highlight w:val="yellow"/>
               </w:rPr>
             </w:pPr>
             <w:r>
               <w:rPr>
-                <w:sz w:val="22"/>
-                <w:szCs w:val="22"/>
                 <w:highlight w:val="yellow"/>
               </w:rPr>
               <w:t>FR-1</w:t>
@@ -11945,15 +12859,11 @@
           <w:p>
             <w:pPr>
               <w:rPr>
-                <w:sz w:val="22"/>
-                <w:szCs w:val="22"/>
                 <w:highlight w:val="yellow"/>
               </w:rPr>
             </w:pPr>
             <w:r>
               <w:rPr>
-                <w:sz w:val="22"/>
-                <w:szCs w:val="22"/>
                 <w:highlight w:val="yellow"/>
               </w:rPr>
               <w:t>Test by…..</w:t>
@@ -11967,8 +12877,6 @@
           <w:p>
             <w:pPr>
               <w:rPr>
-                <w:sz w:val="22"/>
-                <w:szCs w:val="22"/>
                 <w:highlight w:val="yellow"/>
               </w:rPr>
             </w:pPr>
@@ -11983,15 +12891,11 @@
           <w:p>
             <w:pPr>
               <w:rPr>
-                <w:sz w:val="22"/>
-                <w:szCs w:val="22"/>
                 <w:highlight w:val="yellow"/>
               </w:rPr>
             </w:pPr>
             <w:r>
               <w:rPr>
-                <w:sz w:val="22"/>
-                <w:szCs w:val="22"/>
                 <w:highlight w:val="yellow"/>
               </w:rPr>
               <w:t>FR-?</w:t>
@@ -12003,16 +12907,8 @@
             <w:tcW w:w="3285" w:type="dxa"/>
           </w:tcPr>
           <w:p>
-            <w:pPr>
-              <w:rPr>
-                <w:sz w:val="22"/>
-                <w:szCs w:val="22"/>
-              </w:rPr>
-            </w:pPr>
             <w:r>
               <w:rPr>
-                <w:sz w:val="22"/>
-                <w:szCs w:val="22"/>
                 <w:highlight w:val="yellow"/>
                 <w:lang w:val="en-GB"/>
               </w:rPr>
@@ -12020,8 +12916,6 @@
             </w:r>
             <w:r>
               <w:rPr>
-                <w:sz w:val="22"/>
-                <w:szCs w:val="22"/>
                 <w:highlight w:val="yellow"/>
               </w:rPr>
               <w:t xml:space="preserve"> that shows that…..</w:t>
@@ -12032,14 +12926,7 @@
           <w:tcPr>
             <w:tcW w:w="3285" w:type="dxa"/>
           </w:tcPr>
-          <w:p>
-            <w:pPr>
-              <w:rPr>
-                <w:sz w:val="22"/>
-                <w:szCs w:val="22"/>
-              </w:rPr>
-            </w:pPr>
-          </w:p>
+          <w:p/>
         </w:tc>
       </w:tr>
     </w:tbl>
@@ -12336,14 +13223,14 @@
           <w:lang w:val="en-GB"/>
         </w:rPr>
       </w:pPr>
-      <w:bookmarkStart w:id="41" w:name="_Toc272873337"/>
+      <w:bookmarkStart w:id="43" w:name="_Toc272873337"/>
       <w:r>
         <w:rPr>
           <w:lang w:val="en-GB"/>
         </w:rPr>
         <w:t>5. Requirements traceability.</w:t>
       </w:r>
-      <w:bookmarkEnd w:id="41"/>
+      <w:bookmarkEnd w:id="43"/>
       <w:r>
         <w:rPr>
           <w:lang w:val="en-GB"/>
@@ -12887,14 +13774,14 @@
           <w:lang w:val="en-GB"/>
         </w:rPr>
       </w:pPr>
-      <w:bookmarkStart w:id="42" w:name="_Toc272873338"/>
+      <w:bookmarkStart w:id="44" w:name="_Toc272873338"/>
       <w:r>
         <w:rPr>
           <w:lang w:val="en-GB"/>
         </w:rPr>
         <w:t>6. Notes.</w:t>
       </w:r>
-      <w:bookmarkEnd w:id="42"/>
+      <w:bookmarkEnd w:id="44"/>
       <w:r>
         <w:rPr>
           <w:lang w:val="en-GB"/>
@@ -12999,14 +13886,14 @@
           <w:lang w:val="en-GB"/>
         </w:rPr>
       </w:pPr>
-      <w:bookmarkStart w:id="43" w:name="_Toc272873339"/>
+      <w:bookmarkStart w:id="45" w:name="_Toc272873339"/>
       <w:r>
         <w:rPr>
           <w:lang w:val="en-GB"/>
         </w:rPr>
         <w:t>A. Appendixes.</w:t>
       </w:r>
-      <w:bookmarkEnd w:id="43"/>
+      <w:bookmarkEnd w:id="45"/>
       <w:r>
         <w:rPr>
           <w:lang w:val="en-GB"/>

</xml_diff>